<commit_message>
Update paper and figures, just need to do references, TAD analysis, and final figures now
</commit_message>
<xml_diff>
--- a/HiC_iPSC_Paper.docx
+++ b/HiC_iPSC_Paper.docx
@@ -27,7 +27,15 @@
         <w:ind w:firstLine="720"/>
       </w:pPr>
       <w:r>
-        <w:t xml:space="preserve">To address these issues, we probed 3D regulatory divergence between humans and chimpanzees by performing Hi-C on induced pluripotent stem cells (iPSCs) from both species. Initial analysis of Hi-C data in iPSCs revealed that contacts were most different between humans and chimpanzees on chromosomes with large-scale structural rearrangements between the species. In order to assess how much variance in CRE-gene contacts is concomitant with gene expression divergence between species, we integrated our data with orthogonal RNA-seq data from the same individuals.  Analyzing this joint dataset, we found that differentially contacting loci and differentially expressed genes were significantly more likely to be involved in a contact that crosses TAD boundaries in one species but not the other. We also found that as much as 12% of the interspecies variance seen in gene expression could be explained by interspecies variance in CRE-gene contacts. In addition, we quantified the overlap between species-divergent </w:t>
+        <w:t>To address these issues, we probed 3D regulatory divergence between humans and chimpanzees by performing Hi-C on induced pluripotent stem cells (iPSCs) from both species. Initial analysis of Hi-C data in iPSCs revealed that contacts were most different between humans and chimpanzees on chromosomes with large-scale structural rearrangements between the species. In order to assess how much variance in CRE-gene contacts is concomitant with gene expression divergence between species, we integrated our data with orthogonal RNA-</w:t>
+      </w:r>
+      <w:proofErr w:type="spellStart"/>
+      <w:r>
+        <w:t>seq</w:t>
+      </w:r>
+      <w:proofErr w:type="spellEnd"/>
+      <w:r>
+        <w:t xml:space="preserve"> data from the same individuals.  Analyzing this joint dataset, we found that differentially contacting loci and differentially expressed genes were significantly more likely to be involved in a contact that crosses TAD boundaries in one species but not the other. We also found that as much as 12% of the interspecies variance seen in gene expression could be explained by interspecies variance in CRE-gene contacts. In addition, we quantified the overlap between species-divergent </w:t>
       </w:r>
       <w:r>
         <w:lastRenderedPageBreak/>
@@ -81,7 +89,11 @@
         <w:t>es</w:t>
       </w:r>
       <w:r>
-        <w:t>pecially in the primate lineage</w:t>
+        <w:t xml:space="preserve">pecially in the primate </w:t>
+      </w:r>
+      <w:proofErr w:type="spellStart"/>
+      <w:r>
+        <w:t>lineage</w:t>
       </w:r>
       <w:r>
         <w:rPr>
@@ -89,6 +101,7 @@
         </w:rPr>
         <w:t>REFs</w:t>
       </w:r>
+      <w:proofErr w:type="spellEnd"/>
       <w:r>
         <w:t>.</w:t>
       </w:r>
@@ -99,7 +112,11 @@
         <w:t>Numerous studies have characterized gene expression divergence between primate species, finding many</w:t>
       </w:r>
       <w:r>
-        <w:t xml:space="preserve"> differentially expressed genes</w:t>
+        <w:t xml:space="preserve"> differentially expressed </w:t>
+      </w:r>
+      <w:proofErr w:type="spellStart"/>
+      <w:r>
+        <w:t>genes</w:t>
       </w:r>
       <w:r>
         <w:rPr>
@@ -107,6 +124,7 @@
         </w:rPr>
         <w:t>REFs</w:t>
       </w:r>
+      <w:proofErr w:type="spellEnd"/>
       <w:r>
         <w:t>.</w:t>
       </w:r>
@@ -117,7 +135,11 @@
         <w:t xml:space="preserve">these gene expression differences </w:t>
       </w:r>
       <w:r>
-        <w:t>may even be drivers of phenotypic variation between primates</w:t>
+        <w:t xml:space="preserve">may even be drivers of phenotypic variation between </w:t>
+      </w:r>
+      <w:proofErr w:type="spellStart"/>
+      <w:r>
+        <w:t>primates</w:t>
       </w:r>
       <w:r>
         <w:rPr>
@@ -125,6 +147,7 @@
         </w:rPr>
         <w:t>REFs</w:t>
       </w:r>
+      <w:proofErr w:type="spellEnd"/>
       <w:r>
         <w:t>.</w:t>
       </w:r>
@@ -132,7 +155,11 @@
         <w:t xml:space="preserve"> </w:t>
       </w:r>
       <w:r>
-        <w:t>The suggestion that expression divergence may explain phenotypic divergence between primates is further corroborated by the high degree of coding-sequence conservation observed between humans and chimpanzees</w:t>
+        <w:t xml:space="preserve">The suggestion that expression divergence may explain phenotypic divergence between primates is further corroborated by the high degree of coding-sequence conservation observed between humans and </w:t>
+      </w:r>
+      <w:proofErr w:type="spellStart"/>
+      <w:r>
+        <w:t>chimpanzees</w:t>
       </w:r>
       <w:r>
         <w:rPr>
@@ -152,6 +179,7 @@
         </w:rPr>
         <w:t>W</w:t>
       </w:r>
+      <w:proofErr w:type="spellEnd"/>
       <w:r>
         <w:t>.</w:t>
       </w:r>
@@ -406,7 +434,15 @@
         <w:t>however, is discovering</w:t>
       </w:r>
       <w:r>
-        <w:t xml:space="preserve"> which gene(s) a given CRE actually regulates. Determining CREs’ targets is of particular importance both because CREs act in a distance-independent manner, and because many CREs are tissue-specific in their activity.</w:t>
+        <w:t xml:space="preserve"> which gene(</w:t>
+      </w:r>
+      <w:proofErr w:type="spellStart"/>
+      <w:r>
+        <w:t>s</w:t>
+      </w:r>
+      <w:proofErr w:type="spellEnd"/>
+      <w:r>
+        <w:t>) a given CRE actually regulates. Determining CREs’ targets is of particular importance both because CREs act in a distance-independent manner, and because many CREs are tissue-specific in their activity.</w:t>
       </w:r>
       <w:r>
         <w:rPr>
@@ -451,25 +487,50 @@
         <w:ind w:firstLine="720"/>
       </w:pPr>
       <w:r>
-        <w:t>The 3D conformation of chromosomes is known to affect how genes are expressed within a cell.</w:t>
+        <w:t xml:space="preserve">The 3D conformation of chromosomes is known to affect how genes are expressed within a </w:t>
+      </w:r>
+      <w:proofErr w:type="gramStart"/>
+      <w:r>
+        <w:t>cell.</w:t>
       </w:r>
       <w:r>
         <w:rPr>
           <w:vertAlign w:val="superscript"/>
         </w:rPr>
-        <w:t>Babei2015(1-6)</w:t>
-      </w:r>
+        <w:t>Babei</w:t>
+      </w:r>
+      <w:proofErr w:type="gramEnd"/>
       <w:r>
         <w:rPr>
           <w:vertAlign w:val="superscript"/>
         </w:rPr>
+        <w:t>2015(1-6)</w:t>
+      </w:r>
+      <w:r>
+        <w:rPr>
+          <w:vertAlign w:val="superscript"/>
+        </w:rPr>
         <w:t>Rao2017Cohesinloss</w:t>
       </w:r>
       <w:r>
         <w:rPr>
           <w:vertAlign w:val="superscript"/>
         </w:rPr>
-        <w:t>Fulai2013(Dixonlab)</w:t>
+        <w:t>Fulai2013(</w:t>
+      </w:r>
+      <w:proofErr w:type="spellStart"/>
+      <w:r>
+        <w:rPr>
+          <w:vertAlign w:val="superscript"/>
+        </w:rPr>
+        <w:t>Dixonlab</w:t>
+      </w:r>
+      <w:proofErr w:type="spellEnd"/>
+      <w:r>
+        <w:rPr>
+          <w:vertAlign w:val="superscript"/>
+        </w:rPr>
+        <w:t>)</w:t>
       </w:r>
       <w:r>
         <w:t xml:space="preserve"> Previous studies have shown that 3D genome structure may bring linearly distant loci into close proximity, connecting genes with CREs.</w:t>
@@ -481,13 +542,38 @@
         <w:t>Babei7,8;Lieberman-Aiden2009(1-5)</w:t>
       </w:r>
       <w:r>
-        <w:t xml:space="preserve"> Expressed genes have even been observed spatially colocalizing with CREs in numerous 3D FISH experiments.</w:t>
+        <w:t xml:space="preserve"> Expressed genes have even been observed spatially colocalizing with CREs in numerous 3D FISH </w:t>
+      </w:r>
+      <w:proofErr w:type="spellStart"/>
+      <w:r>
+        <w:t>experiments.</w:t>
       </w:r>
       <w:r>
         <w:rPr>
           <w:vertAlign w:val="superscript"/>
         </w:rPr>
-        <w:t>REFS(Babei 7,9?)</w:t>
+        <w:t>REFS</w:t>
+      </w:r>
+      <w:proofErr w:type="spellEnd"/>
+      <w:r>
+        <w:rPr>
+          <w:vertAlign w:val="superscript"/>
+        </w:rPr>
+        <w:t>(</w:t>
+      </w:r>
+      <w:proofErr w:type="spellStart"/>
+      <w:r>
+        <w:rPr>
+          <w:vertAlign w:val="superscript"/>
+        </w:rPr>
+        <w:t>Babei</w:t>
+      </w:r>
+      <w:proofErr w:type="spellEnd"/>
+      <w:r>
+        <w:rPr>
+          <w:vertAlign w:val="superscript"/>
+        </w:rPr>
+        <w:t xml:space="preserve"> 7,9?)</w:t>
       </w:r>
       <w:r>
         <w:t xml:space="preserve"> Chromosome conformation capture </w:t>
@@ -685,13 +771,27 @@
         <w:rPr>
           <w:vertAlign w:val="superscript"/>
         </w:rPr>
-        <w:t>50-51</w:t>
-      </w:r>
+        <w:t>50-</w:t>
+      </w:r>
+      <w:proofErr w:type="gramStart"/>
       <w:r>
         <w:rPr>
           <w:vertAlign w:val="superscript"/>
         </w:rPr>
-        <w:t>,plants one</w:t>
+        <w:t>51</w:t>
+      </w:r>
+      <w:r>
+        <w:rPr>
+          <w:vertAlign w:val="superscript"/>
+        </w:rPr>
+        <w:t>,plants</w:t>
+      </w:r>
+      <w:proofErr w:type="gramEnd"/>
+      <w:r>
+        <w:rPr>
+          <w:vertAlign w:val="superscript"/>
+        </w:rPr>
+        <w:t xml:space="preserve"> one</w:t>
       </w:r>
       <w:r>
         <w:t>.</w:t>
@@ -737,7 +837,15 @@
         <w:t>overed</w:t>
       </w:r>
       <w:r>
-        <w:t xml:space="preserve"> highly conserved, megabase-scale </w:t>
+        <w:t xml:space="preserve"> highly conserved, </w:t>
+      </w:r>
+      <w:proofErr w:type="spellStart"/>
+      <w:r>
+        <w:t>megabase</w:t>
+      </w:r>
+      <w:proofErr w:type="spellEnd"/>
+      <w:r>
+        <w:t xml:space="preserve">-scale </w:t>
       </w:r>
       <w:r>
         <w:t xml:space="preserve">self-interacting </w:t>
@@ -770,7 +878,15 @@
         <w:t>Looking across Hi-C contact maps in four different mammalian species</w:t>
       </w:r>
       <w:r>
-        <w:t xml:space="preserve">, Rudan </w:t>
+        <w:t xml:space="preserve">, </w:t>
+      </w:r>
+      <w:proofErr w:type="spellStart"/>
+      <w:r>
+        <w:t>Rudan</w:t>
+      </w:r>
+      <w:proofErr w:type="spellEnd"/>
+      <w:r>
+        <w:t xml:space="preserve"> </w:t>
       </w:r>
       <w:r>
         <w:rPr>
@@ -892,7 +1008,15 @@
       </w:r>
       <w:r>
         <w:lastRenderedPageBreak/>
-        <w:t>these data with previously-collected RNA-seq expression data from the same cell lines and publicly accessible human iPSC histone mark data</w:t>
+        <w:t>these data with previously-collected RNA-</w:t>
+      </w:r>
+      <w:proofErr w:type="spellStart"/>
+      <w:r>
+        <w:t>seq</w:t>
+      </w:r>
+      <w:proofErr w:type="spellEnd"/>
+      <w:r>
+        <w:t xml:space="preserve"> expression data from the same cell lines and publicly accessible human iPSC histone mark data</w:t>
       </w:r>
       <w:r>
         <w:t>, assessing</w:t>
@@ -1007,8 +1131,13 @@
         <w:t xml:space="preserve"> </w:t>
       </w:r>
       <w:r>
-        <w:t>human and four chimpanzee</w:t>
-      </w:r>
+        <w:t xml:space="preserve">human and four </w:t>
+      </w:r>
+      <w:proofErr w:type="gramStart"/>
+      <w:r>
+        <w:t>chimpanzee</w:t>
+      </w:r>
+      <w:proofErr w:type="gramEnd"/>
       <w:r>
         <w:t xml:space="preserve"> </w:t>
       </w:r>
@@ -1039,8 +1168,13 @@
         <w:t xml:space="preserve">. </w:t>
       </w:r>
       <w:r>
-        <w:t>We then utilized HiCUP</w:t>
-      </w:r>
+        <w:t xml:space="preserve">We then utilized </w:t>
+      </w:r>
+      <w:proofErr w:type="spellStart"/>
+      <w:r>
+        <w:t>HiCUP</w:t>
+      </w:r>
+      <w:proofErr w:type="spellEnd"/>
       <w:r>
         <w:t xml:space="preserve"> [62]</w:t>
       </w:r>
@@ -1072,7 +1206,15 @@
         <w:t>with each map containing approximately one billion pairwise contacts.</w:t>
       </w:r>
       <w:r>
-        <w:t xml:space="preserve"> Since there is no clear gold standard for Hi-C normalization and significance calling, we performed both aspects of the analysis utilizing HOMER, but note that our results are robust with respect to other choices of normalization schemes (ICE, KR) or significance callers (Hiccups, FitHiC). </w:t>
+        <w:t xml:space="preserve"> Since there is no clear gold standard for Hi-C normalization and significance calling, we performed both aspects of the analysis utilizing HOMER, but note that our results are robust with respect to other choices of normalization schemes (ICE, KR) or significance callers (Hiccups, </w:t>
+      </w:r>
+      <w:proofErr w:type="spellStart"/>
+      <w:r>
+        <w:t>FitHiC</w:t>
+      </w:r>
+      <w:proofErr w:type="spellEnd"/>
+      <w:r>
+        <w:t xml:space="preserve">). </w:t>
       </w:r>
       <w:r>
         <w:t xml:space="preserve">We utilized </w:t>
@@ -1125,7 +1267,15 @@
       </w:r>
       <w:commentRangeStart w:id="8"/>
       <w:r>
-        <w:t xml:space="preserve">to liftOver significant contacts from each individual into the other species, subsequently calling contacts found in </w:t>
+        <w:t xml:space="preserve">to </w:t>
+      </w:r>
+      <w:proofErr w:type="spellStart"/>
+      <w:r>
+        <w:t>liftOver</w:t>
+      </w:r>
+      <w:proofErr w:type="spellEnd"/>
+      <w:r>
+        <w:t xml:space="preserve"> significant contacts from each individual into the other species, subsequently calling contacts found in </w:t>
       </w:r>
       <w:r>
         <w:t>both as shared and those not as species-specific</w:t>
@@ -1142,7 +1292,15 @@
       </w:r>
       <w:r>
         <w:lastRenderedPageBreak/>
-        <w:t xml:space="preserve">overlap. Instead, we chose to liftOver all significant contacts from each individual into the other species to create a cross-species union list of significant contacts, subsequently extracting the quantitative, </w:t>
+        <w:t xml:space="preserve">overlap. Instead, we chose to </w:t>
+      </w:r>
+      <w:proofErr w:type="spellStart"/>
+      <w:r>
+        <w:t>liftOver</w:t>
+      </w:r>
+      <w:proofErr w:type="spellEnd"/>
+      <w:r>
+        <w:t xml:space="preserve"> all significant contacts from each individual into the other species to create a cross-species union list of significant contacts, subsequently extracting the quantitative, </w:t>
       </w:r>
       <w:commentRangeStart w:id="9"/>
       <w:r>
@@ -1232,7 +1390,15 @@
         <w:t>206</w:t>
       </w:r>
       <w:r>
-        <w:t xml:space="preserve"> significant contacts’ normalized interaction frequencies, which w</w:t>
+        <w:t xml:space="preserve"> significant </w:t>
+      </w:r>
+      <w:proofErr w:type="gramStart"/>
+      <w:r>
+        <w:t>contacts’</w:t>
+      </w:r>
+      <w:proofErr w:type="gramEnd"/>
+      <w:r>
+        <w:t xml:space="preserve"> normalized interaction frequencies, which w</w:t>
       </w:r>
       <w:r>
         <w:t xml:space="preserve">e </w:t>
@@ -1306,7 +1472,15 @@
         <w:t>tests under</w:t>
       </w:r>
       <w:r>
-        <w:t xml:space="preserve"> the limma </w:t>
+        <w:t xml:space="preserve"> the </w:t>
+      </w:r>
+      <w:proofErr w:type="spellStart"/>
+      <w:r>
+        <w:t>limma</w:t>
+      </w:r>
+      <w:proofErr w:type="spellEnd"/>
+      <w:r>
+        <w:t xml:space="preserve"> </w:t>
       </w:r>
       <w:r>
         <w:t xml:space="preserve">linear modeling </w:t>
@@ -1362,10 +1536,26 @@
       </w:r>
       <w:commentRangeStart w:id="13"/>
       <w:r>
-        <w:t>Since this did not make biologically meaningful sense, we looked for technical factors that could explain such asymmetry. We partitioned our species-significant linear modeling hits into categories based on how much liftOver to the other species’ genome altered each locus pair, both in terms of changing the distance between mates and changing the sizes of the individual loci involved in the interaction.</w:t>
-      </w:r>
-      <w:r>
-        <w:t xml:space="preserve"> When interrogating these metrics against species-term significance (Figure S4), we found that changes in locus sizes had little effect, whereas liftOver-induced changes in mate pair distance</w:t>
+        <w:t xml:space="preserve">Since this did not make biologically meaningful sense, we looked for technical factors that could explain such asymmetry. We partitioned our species-significant linear modeling hits into categories based on how much </w:t>
+      </w:r>
+      <w:proofErr w:type="spellStart"/>
+      <w:r>
+        <w:t>liftOver</w:t>
+      </w:r>
+      <w:proofErr w:type="spellEnd"/>
+      <w:r>
+        <w:t xml:space="preserve"> to the other species’ genome altered each locus pair, both in terms of changing the distance between mates and changing the sizes of the individual loci involved in the interaction.</w:t>
+      </w:r>
+      <w:r>
+        <w:t xml:space="preserve"> When interrogating these metrics against species-term significance (Figure S4), we found that changes in locus sizes had little effect, whereas </w:t>
+      </w:r>
+      <w:proofErr w:type="spellStart"/>
+      <w:r>
+        <w:t>liftOver</w:t>
+      </w:r>
+      <w:proofErr w:type="spellEnd"/>
+      <w:r>
+        <w:t>-induced changes in mate pair distance</w:t>
       </w:r>
       <w:r>
         <w:t>s</w:t>
@@ -1419,7 +1609,15 @@
         <w:ind w:firstLine="720"/>
       </w:pPr>
       <w:r>
-        <w:t xml:space="preserve">In the process of interrogating the contacts with liftOver-induced changes between the species, we broke down our </w:t>
+        <w:t xml:space="preserve">In the process of interrogating the contacts with </w:t>
+      </w:r>
+      <w:proofErr w:type="spellStart"/>
+      <w:r>
+        <w:t>liftOver</w:t>
+      </w:r>
+      <w:proofErr w:type="spellEnd"/>
+      <w:r>
+        <w:t xml:space="preserve">-induced changes between the species, we broke down our </w:t>
       </w:r>
       <w:r>
         <w:t xml:space="preserve">DC </w:t>
@@ -1431,7 +1629,15 @@
         <w:t>Both</w:t>
       </w:r>
       <w:r>
-        <w:t xml:space="preserve"> before and after our liftOver filtering, we observed specific chromosomes had much stronger asymmetry in the number of significant contacts stronger in chimps or humans (Figure S5 and 2B).</w:t>
+        <w:t xml:space="preserve"> before and after our </w:t>
+      </w:r>
+      <w:proofErr w:type="spellStart"/>
+      <w:r>
+        <w:t>liftOver</w:t>
+      </w:r>
+      <w:proofErr w:type="spellEnd"/>
+      <w:r>
+        <w:t xml:space="preserve"> filtering, we observed specific chromosomes had much stronger asymmetry in the number of significant contacts stronger in chimps or humans (Figure S5 and 2B).</w:t>
       </w:r>
       <w:r>
         <w:t xml:space="preserve"> Interestingly, some of the chromosomes displaying the strongest species asymmetry in significant contacts are those that are known to have undergone large-scale rearrangements between the human and chimpanzee lineages [67-72] </w:t>
@@ -1517,8 +1723,13 @@
         <w:t>We</w:t>
       </w:r>
       <w:r>
-        <w:t xml:space="preserve"> used TopDom</w:t>
-      </w:r>
+        <w:t xml:space="preserve"> used </w:t>
+      </w:r>
+      <w:proofErr w:type="spellStart"/>
+      <w:r>
+        <w:t>TopDom</w:t>
+      </w:r>
+      <w:proofErr w:type="spellEnd"/>
       <w:r>
         <w:t xml:space="preserve"> [Shin et al. 2016]</w:t>
       </w:r>
@@ -1554,7 +1765,15 @@
         <w:t xml:space="preserve"> </w:t>
       </w:r>
       <w:r>
-        <w:t>In a similar fashion to how we compiled significant Hi-C contacts, we used a reciprocal best hits liftOver approach (see Methods) on both sets of TAD boundaries across all individuals in both species. We then</w:t>
+        <w:t xml:space="preserve">In a similar fashion to how we compiled significant Hi-C contacts, we used a reciprocal best hits </w:t>
+      </w:r>
+      <w:proofErr w:type="spellStart"/>
+      <w:r>
+        <w:t>liftOver</w:t>
+      </w:r>
+      <w:proofErr w:type="spellEnd"/>
+      <w:r>
+        <w:t xml:space="preserve"> approach (see Methods) on both sets of TAD boundaries across all individuals in both species. We then</w:t>
       </w:r>
       <w:r>
         <w:t xml:space="preserve"> merged these to generate a </w:t>
@@ -1562,8 +1781,13 @@
       <w:r>
         <w:t xml:space="preserve">union list of </w:t>
       </w:r>
-      <w:r>
-        <w:t xml:space="preserve">mappable </w:t>
+      <w:proofErr w:type="spellStart"/>
+      <w:r>
+        <w:t>mappable</w:t>
+      </w:r>
+      <w:proofErr w:type="spellEnd"/>
+      <w:r>
+        <w:t xml:space="preserve"> </w:t>
       </w:r>
       <w:r>
         <w:t>TAD</w:t>
@@ -1618,7 +1842,15 @@
         <w:t>We next examined the connection between inter-species variation in 3D genome structure and variation in gene expression between humans and chimpanzees.</w:t>
       </w:r>
       <w:r>
-        <w:t xml:space="preserve"> Previous work in the Gilad lab generated RNA-seq gene expression data on the same cell lines we collected Hi-C data on, allowing for a quantitative assessment of the relationship between the two data types.</w:t>
+        <w:t xml:space="preserve"> Previous work in the Gilad lab generated RNA-</w:t>
+      </w:r>
+      <w:proofErr w:type="spellStart"/>
+      <w:r>
+        <w:t>seq</w:t>
+      </w:r>
+      <w:proofErr w:type="spellEnd"/>
+      <w:r>
+        <w:t xml:space="preserve"> gene expression data on the same cell lines we collected Hi-C data on, allowing for a quantitative assessment of the relationship between the two data types.</w:t>
       </w:r>
       <w:r>
         <w:t xml:space="preserve"> </w:t>
@@ -1688,7 +1920,15 @@
         <w:tab/>
       </w:r>
       <w:r>
-        <w:t xml:space="preserve">After filtering out lowly expressed genes, we once again used limma [LIMMA REF] to test for differential expression on 11,946 genes, </w:t>
+        <w:t xml:space="preserve">After filtering out lowly expressed genes, we once again used </w:t>
+      </w:r>
+      <w:proofErr w:type="spellStart"/>
+      <w:r>
+        <w:t>limma</w:t>
+      </w:r>
+      <w:proofErr w:type="spellEnd"/>
+      <w:r>
+        <w:t xml:space="preserve"> [LIMMA REF] to test for differential expression on 11,946 genes, </w:t>
       </w:r>
       <w:r>
         <w:t>7,764 of which had promoters directly overlapping a significant Hi-C contact locus.</w:t>
@@ -1814,7 +2054,15 @@
         <w:t>between the species.</w:t>
       </w:r>
       <w:r>
-        <w:t xml:space="preserve"> To accomplish this, we analyzed the Hi-C and expression data in a linear modeling paradigm as was done in Pai </w:t>
+        <w:t xml:space="preserve"> To accomplish this, we analyzed the Hi-C and expression data in a linear modeling paradigm as was done in </w:t>
+      </w:r>
+      <w:proofErr w:type="spellStart"/>
+      <w:r>
+        <w:t>Pai</w:t>
+      </w:r>
+      <w:proofErr w:type="spellEnd"/>
+      <w:r>
+        <w:t xml:space="preserve"> </w:t>
       </w:r>
       <w:r>
         <w:rPr>
@@ -1828,7 +2076,15 @@
       </w:r>
       <w:commentRangeStart w:id="22"/>
       <w:r>
-        <w:t xml:space="preserve">Briefly, the idea is to use linear modeling to initially assess differential expression in the RNA-seq data, and then to do so again after regressing expression against contact (i.e. to model the residuals of Hi-C data’s predictive power for expression as “Hi-C corrected” expression values).  </w:t>
+        <w:t>Briefly, the idea is to use linear modeling to initially assess differential expression in the RNA-</w:t>
+      </w:r>
+      <w:proofErr w:type="spellStart"/>
+      <w:r>
+        <w:t>seq</w:t>
+      </w:r>
+      <w:proofErr w:type="spellEnd"/>
+      <w:r>
+        <w:t xml:space="preserve"> data, and then to do so again after regressing expression against contact (i.e. to model the residuals of Hi-C data’s predictive power for expression as “Hi-C corrected” expression values).  </w:t>
       </w:r>
       <w:commentRangeEnd w:id="22"/>
       <w:r>
@@ -1838,7 +2094,15 @@
         <w:commentReference w:id="22"/>
       </w:r>
       <w:r>
-        <w:t xml:space="preserve">To test if DC may be contributing to DE, we analyzed the difference in effect sizes from the two different models in an empirical Bayes adaptive shrinkage framework [FDRStephens]. </w:t>
+        <w:t>To test if DC may be contributing to DE, we analyzed the difference in effect sizes from the two different models in an empirical Bayes adaptive shrinkage framework [</w:t>
+      </w:r>
+      <w:proofErr w:type="spellStart"/>
+      <w:r>
+        <w:t>FDRStephens</w:t>
+      </w:r>
+      <w:proofErr w:type="spellEnd"/>
+      <w:r>
+        <w:t xml:space="preserve">]. </w:t>
       </w:r>
       <w:r>
         <w:t xml:space="preserve">We found that the vast majority of DE genes (1530/1537) showed a </w:t>
@@ -1883,7 +2147,15 @@
         <w:t xml:space="preserve"> before and after </w:t>
       </w:r>
       <w:r>
-        <w:t>“correcting” expression levels without empirical Bayes shrinkage[], we also found that the vast majority of DE genes lose their DE status after Hi-C correction (Figure S7).</w:t>
+        <w:t xml:space="preserve">“correcting” expression levels without empirical Bayes </w:t>
+      </w:r>
+      <w:proofErr w:type="gramStart"/>
+      <w:r>
+        <w:t>shrinkage[</w:t>
+      </w:r>
+      <w:proofErr w:type="gramEnd"/>
+      <w:r>
+        <w:t>], we also found that the vast majority of DE genes lose their DE status after Hi-C correction (Figure S7).</w:t>
       </w:r>
       <w:r>
         <w:t xml:space="preserve"> The results from both these methods suggest that interspecies differences in 3D locus-locus contacts may contribute to gene expression divergence between humans and chimpanzees.</w:t>
@@ -1971,11 +2243,21 @@
       <w:r>
         <w:t xml:space="preserve">15-state </w:t>
       </w:r>
+      <w:proofErr w:type="spellStart"/>
       <w:r>
         <w:t>chromHMM</w:t>
       </w:r>
-      <w:r>
-        <w:t xml:space="preserve"> data from human embryonic stem cells (hESCs)</w:t>
+      <w:proofErr w:type="spellEnd"/>
+      <w:r>
+        <w:t xml:space="preserve"> data from human embryonic stem cells (</w:t>
+      </w:r>
+      <w:proofErr w:type="spellStart"/>
+      <w:r>
+        <w:t>hESCs</w:t>
+      </w:r>
+      <w:proofErr w:type="spellEnd"/>
+      <w:r>
+        <w:t>)</w:t>
       </w:r>
       <w:r>
         <w:t xml:space="preserve"> [ENCODE/Broad]</w:t>
@@ -2007,7 +2289,15 @@
         <w:tab/>
       </w:r>
       <w:r>
-        <w:t>In our initial analysis we assign</w:t>
+        <w:t xml:space="preserve">In our initial </w:t>
+      </w:r>
+      <w:proofErr w:type="gramStart"/>
+      <w:r>
+        <w:t>analysis</w:t>
+      </w:r>
+      <w:proofErr w:type="gramEnd"/>
+      <w:r>
+        <w:t xml:space="preserve"> we assign</w:t>
       </w:r>
       <w:r>
         <w:t>ed</w:t>
@@ -2019,7 +2309,15 @@
         <w:t xml:space="preserve">its maximum base pair overlap with </w:t>
       </w:r>
       <w:r>
-        <w:t xml:space="preserve">15-state chromHMM annotations. </w:t>
+        <w:t xml:space="preserve">15-state </w:t>
+      </w:r>
+      <w:proofErr w:type="spellStart"/>
+      <w:r>
+        <w:t>chromHMM</w:t>
+      </w:r>
+      <w:proofErr w:type="spellEnd"/>
+      <w:r>
+        <w:t xml:space="preserve"> annotations. </w:t>
       </w:r>
       <w:commentRangeStart w:id="25"/>
       <w:r>
@@ -2044,13 +2342,29 @@
         <w:t>length</w:t>
       </w:r>
       <w:r>
-        <w:t xml:space="preserve"> of chromHMM state assignments</w:t>
+        <w:t xml:space="preserve"> of </w:t>
+      </w:r>
+      <w:proofErr w:type="spellStart"/>
+      <w:r>
+        <w:t>chromHMM</w:t>
+      </w:r>
+      <w:proofErr w:type="spellEnd"/>
+      <w:r>
+        <w:t xml:space="preserve"> state assignments</w:t>
       </w:r>
       <w:r>
         <w:t xml:space="preserve"> is quite variable, we weighted </w:t>
       </w:r>
       <w:r>
-        <w:t>each chrom-HMM-</w:t>
+        <w:t xml:space="preserve">each </w:t>
+      </w:r>
+      <w:proofErr w:type="spellStart"/>
+      <w:r>
+        <w:t>chrom</w:t>
+      </w:r>
+      <w:proofErr w:type="spellEnd"/>
+      <w:r>
+        <w:t>-HMM-</w:t>
       </w:r>
       <w:r>
         <w:t xml:space="preserve">Hi-C locus overlap by the reciprocal of </w:t>
@@ -2095,7 +2409,15 @@
       </w:pPr>
       <w:r>
         <w:tab/>
-        <w:t xml:space="preserve">After assigning each Hi-C locus to a chromHMM state, we first examined the proportion of different states across our linear modeling Hi-C FDR </w:t>
+        <w:t xml:space="preserve">After assigning each Hi-C locus to a </w:t>
+      </w:r>
+      <w:proofErr w:type="spellStart"/>
+      <w:r>
+        <w:t>chromHMM</w:t>
+      </w:r>
+      <w:proofErr w:type="spellEnd"/>
+      <w:r>
+        <w:t xml:space="preserve"> state, we first examined the proportion of different states across our linear modeling Hi-C FDR </w:t>
       </w:r>
       <w:r>
         <w:t>amongst</w:t>
@@ -2104,7 +2426,15 @@
         <w:t xml:space="preserve"> contacts that did or did not interact with a promoter bin. </w:t>
       </w:r>
       <w:r>
-        <w:t xml:space="preserve">We observed marked differences in the chromHMM assignments, particularly at low Hi-C FDR, </w:t>
+        <w:t xml:space="preserve">We observed marked differences in the </w:t>
+      </w:r>
+      <w:proofErr w:type="spellStart"/>
+      <w:r>
+        <w:t>chromHMM</w:t>
+      </w:r>
+      <w:proofErr w:type="spellEnd"/>
+      <w:r>
+        <w:t xml:space="preserve"> assignments, particularly at low Hi-C FDR, </w:t>
       </w:r>
       <w:r>
         <w:t>in the set of Hi-C contacts involving a promoter vs. the set that do not</w:t>
@@ -2131,7 +2461,15 @@
         <w:t>ed</w:t>
       </w:r>
       <w:r>
-        <w:t xml:space="preserve"> higher proportions of chromHMM states associated with transcriptional and enhancer activity</w:t>
+        <w:t xml:space="preserve"> higher proportions of </w:t>
+      </w:r>
+      <w:proofErr w:type="spellStart"/>
+      <w:r>
+        <w:t>chromHMM</w:t>
+      </w:r>
+      <w:proofErr w:type="spellEnd"/>
+      <w:r>
+        <w:t xml:space="preserve"> states associated with transcriptional and enhancer activity</w:t>
       </w:r>
       <w:r>
         <w:t xml:space="preserve">, and lower proportions of </w:t>
@@ -2303,7 +2641,15 @@
         <w:t xml:space="preserve">e note that it is </w:t>
       </w:r>
       <w:r>
-        <w:t>possible this lack of significance is due to the fact that H3K27me3 was the only histone mark obtained from data collected in hESCs, rather than iPSCs.</w:t>
+        <w:t xml:space="preserve">possible this lack of significance is due to the fact that H3K27me3 was the only histone mark obtained from data collected in </w:t>
+      </w:r>
+      <w:proofErr w:type="spellStart"/>
+      <w:r>
+        <w:t>hESCs</w:t>
+      </w:r>
+      <w:proofErr w:type="spellEnd"/>
+      <w:r>
+        <w:t>, rather than iPSCs.</w:t>
       </w:r>
     </w:p>
     <w:p>
@@ -2315,7 +2661,15 @@
       </w:r>
       <w:commentRangeStart w:id="29"/>
       <w:r>
-        <w:t xml:space="preserve">Taken together, these enrichments for chromHMM states and histone marks suggest that the loci identified as differential between species in both contact and expression represent evolutionarily relevant sequences of the genome. The stark epigenetic differences amongst different Hi-C contact classes (DE, DC, etc.) confirm that these loci are functional regulatory elements that may be drivers of divergence between humans and chimpanzees. </w:t>
+        <w:t xml:space="preserve">Taken together, these enrichments for </w:t>
+      </w:r>
+      <w:proofErr w:type="spellStart"/>
+      <w:r>
+        <w:t>chromHMM</w:t>
+      </w:r>
+      <w:proofErr w:type="spellEnd"/>
+      <w:r>
+        <w:t xml:space="preserve"> states and histone marks suggest that the loci identified as differential between species in both contact and expression represent evolutionarily relevant sequences of the genome. The stark epigenetic differences amongst different Hi-C contact classes (DE, DC, etc.) confirm that these loci are functional regulatory elements that may be drivers of divergence between humans and chimpanzees. </w:t>
       </w:r>
       <w:commentRangeEnd w:id="29"/>
       <w:r>
@@ -2424,7 +2778,15 @@
         <w:t>kept</w:t>
       </w:r>
       <w:r>
-        <w:t xml:space="preserve"> significant contacts/TADs that were retained when run through a reciprocal best hits liftOver </w:t>
+        <w:t xml:space="preserve"> significant contacts/TADs that were retained when run through a reciprocal best hits </w:t>
+      </w:r>
+      <w:proofErr w:type="spellStart"/>
+      <w:r>
+        <w:t>liftOver</w:t>
+      </w:r>
+      <w:proofErr w:type="spellEnd"/>
+      <w:r>
+        <w:t xml:space="preserve"> </w:t>
       </w:r>
       <w:r>
         <w:lastRenderedPageBreak/>
@@ -2450,7 +2812,15 @@
       </w:pPr>
       <w:r>
         <w:tab/>
-        <w:t xml:space="preserve">As we previously noted, however, use of the reciprocal best hits liftOver (RBHLO) method also induced some changes across the species in terms of individual Hi-C locus size and distance between mates of a contact pair. While we filtered some of these contacts that appeared to be inflated for statistical significance of the species term in our linear modeling (Figure S4), we note that it is impossible to ascertain the relative biological and/or technical relevance of the differences seen in these contacts. </w:t>
+        <w:t xml:space="preserve">As we previously noted, however, use of the reciprocal best hits </w:t>
+      </w:r>
+      <w:proofErr w:type="spellStart"/>
+      <w:r>
+        <w:t>liftOver</w:t>
+      </w:r>
+      <w:proofErr w:type="spellEnd"/>
+      <w:r>
+        <w:t xml:space="preserve"> (RBHLO) method also induced some changes across the species in terms of individual Hi-C locus size and distance between mates of a contact pair. While we filtered some of these contacts that appeared to be inflated for statistical significance of the species term in our linear modeling (Figure S4), we note that it is impossible to ascertain the relative biological and/or technical relevance of the differences seen in these contacts. </w:t>
       </w:r>
       <w:r>
         <w:t>We thus took a conservative approach and removed all these contacts from our downstream analyses to minimize false positives, accepting that some of the interspecies differences we observe may actually be underestimated.</w:t>
@@ -2510,10 +2880,34 @@
         <w:t xml:space="preserve"> calculated on the entire Hi-C matrix</w:t>
       </w:r>
       <w:r>
-        <w:t xml:space="preserve"> [HiCRep, </w:t>
-      </w:r>
-      <w:r>
-        <w:t xml:space="preserve">(Imakaev et al. 2012; Hu et al. 2012; Gorkin et al. 2014; Rao et al. 2014; Ay and Noble 2015; Servant et al. 2015; Dixon et al. 2015, </w:t>
+        <w:t xml:space="preserve"> [</w:t>
+      </w:r>
+      <w:proofErr w:type="spellStart"/>
+      <w:r>
+        <w:t>HiCRep</w:t>
+      </w:r>
+      <w:proofErr w:type="spellEnd"/>
+      <w:r>
+        <w:t xml:space="preserve">, </w:t>
+      </w:r>
+      <w:r>
+        <w:t>(</w:t>
+      </w:r>
+      <w:proofErr w:type="spellStart"/>
+      <w:r>
+        <w:t>Imakaev</w:t>
+      </w:r>
+      <w:proofErr w:type="spellEnd"/>
+      <w:r>
+        <w:t xml:space="preserve"> et al. 2012; Hu et al. 2012; </w:t>
+      </w:r>
+      <w:proofErr w:type="spellStart"/>
+      <w:r>
+        <w:t>Gorkin</w:t>
+      </w:r>
+      <w:proofErr w:type="spellEnd"/>
+      <w:r>
+        <w:t xml:space="preserve"> et al. 2014; Rao et al. 2014; Ay and Noble 2015; Servant et al. 2015; Dixon et al. 2015, </w:t>
       </w:r>
       <w:r>
         <w:t>Dixon 2012?]</w:t>
@@ -2530,13 +2924,23 @@
       <w:r>
         <w:t xml:space="preserve">nly recently have robust methods emerged to assess within-species inter-individual variability in 3D genome structure [BNBC, Kipper </w:t>
       </w:r>
+      <w:proofErr w:type="spellStart"/>
       <w:r>
         <w:lastRenderedPageBreak/>
-        <w:t>Fletez-Brant Preprint</w:t>
-      </w:r>
-      <w:r>
-        <w:t>, HiCRep</w:t>
-      </w:r>
+        <w:t>Fletez</w:t>
+      </w:r>
+      <w:proofErr w:type="spellEnd"/>
+      <w:r>
+        <w:t>-Brant Preprint</w:t>
+      </w:r>
+      <w:r>
+        <w:t xml:space="preserve">, </w:t>
+      </w:r>
+      <w:proofErr w:type="spellStart"/>
+      <w:r>
+        <w:t>HiCRep</w:t>
+      </w:r>
+      <w:proofErr w:type="spellEnd"/>
       <w:r>
         <w:t>].</w:t>
       </w:r>
@@ -2691,7 +3095,15 @@
         <w:ind w:firstLine="720"/>
       </w:pPr>
       <w:r>
-        <w:t xml:space="preserve">We overlaid our Hi-C data with RNA-seq gene expression data previously collected in the Gilad lab on the same cell lines [BJP/IGR], and </w:t>
+        <w:t>We overlaid our Hi-C data with RNA-</w:t>
+      </w:r>
+      <w:proofErr w:type="spellStart"/>
+      <w:r>
+        <w:t>seq</w:t>
+      </w:r>
+      <w:proofErr w:type="spellEnd"/>
+      <w:r>
+        <w:t xml:space="preserve"> gene expression data previously collected in the Gilad lab on the same cell lines [BJP/IGR], and </w:t>
       </w:r>
       <w:r>
         <w:t xml:space="preserve">assessed </w:t>
@@ -2729,14 +3141,43 @@
       <w:r>
         <w:t>[</w:t>
       </w:r>
-      <w:r>
-        <w:t>Schoenfelder 2010</w:t>
-      </w:r>
-      <w:r>
-        <w:t>, Homouz 2013, Dong 2010</w:t>
-      </w:r>
-      <w:r>
-        <w:t>, Zhana Duren 2017, Babei 2015</w:t>
+      <w:proofErr w:type="spellStart"/>
+      <w:r>
+        <w:t>Schoenfelder</w:t>
+      </w:r>
+      <w:proofErr w:type="spellEnd"/>
+      <w:r>
+        <w:t xml:space="preserve"> 2010</w:t>
+      </w:r>
+      <w:r>
+        <w:t xml:space="preserve">, </w:t>
+      </w:r>
+      <w:proofErr w:type="spellStart"/>
+      <w:r>
+        <w:t>Homouz</w:t>
+      </w:r>
+      <w:proofErr w:type="spellEnd"/>
+      <w:r>
+        <w:t xml:space="preserve"> 2013, Dong 2010</w:t>
+      </w:r>
+      <w:r>
+        <w:t xml:space="preserve">, </w:t>
+      </w:r>
+      <w:proofErr w:type="spellStart"/>
+      <w:r>
+        <w:t>Zhana</w:t>
+      </w:r>
+      <w:proofErr w:type="spellEnd"/>
+      <w:r>
+        <w:t xml:space="preserve"> Duren 2017, </w:t>
+      </w:r>
+      <w:proofErr w:type="spellStart"/>
+      <w:r>
+        <w:t>Babei</w:t>
+      </w:r>
+      <w:proofErr w:type="spellEnd"/>
+      <w:r>
+        <w:t xml:space="preserve"> 2015</w:t>
       </w:r>
       <w:r>
         <w:t>].</w:t>
@@ -2756,11 +3197,24 @@
       <w:r>
         <w:t>C contacts between conditions [</w:t>
       </w:r>
-      <w:r>
-        <w:t>Haiming Chen 2017</w:t>
-      </w:r>
-      <w:r>
-        <w:t>, Francois Le Dily 2014</w:t>
+      <w:proofErr w:type="spellStart"/>
+      <w:r>
+        <w:t>Haiming</w:t>
+      </w:r>
+      <w:proofErr w:type="spellEnd"/>
+      <w:r>
+        <w:t xml:space="preserve"> Chen 2017</w:t>
+      </w:r>
+      <w:r>
+        <w:t xml:space="preserve">, Francois Le </w:t>
+      </w:r>
+      <w:proofErr w:type="spellStart"/>
+      <w:r>
+        <w:t>Dily</w:t>
+      </w:r>
+      <w:proofErr w:type="spellEnd"/>
+      <w:r>
+        <w:t xml:space="preserve"> 2014</w:t>
       </w:r>
       <w:r>
         <w:t>].</w:t>
@@ -2857,7 +3311,15 @@
         <w:t xml:space="preserve"> </w:t>
       </w:r>
       <w:r>
-        <w:t>weak enrichment signal because the expression data were collected from different cell culture instances of the same cell lines, although we believe this to be a less problematic issue as both the Hi-C and RNA-seq experiments were done on bulk samples of millions of cells, and should thus represent steady-state levels of contact frequencies and gene expression levels, respectively.</w:t>
+        <w:t>weak enrichment signal because the expression data were collected from different cell culture instances of the same cell lines, although we believe this to be a less problematic issue as both the Hi-C and RNA-</w:t>
+      </w:r>
+      <w:proofErr w:type="spellStart"/>
+      <w:r>
+        <w:t>seq</w:t>
+      </w:r>
+      <w:proofErr w:type="spellEnd"/>
+      <w:r>
+        <w:t xml:space="preserve"> experiments were done on bulk samples of millions of cells, and should thus represent steady-state levels of contact frequencies and gene expression levels, respectively.</w:t>
       </w:r>
       <w:commentRangeEnd w:id="36"/>
       <w:r>
@@ -2915,10 +3377,26 @@
         <w:t xml:space="preserve"> the loop </w:t>
       </w:r>
       <w:r>
-        <w:t>[Rao 2014, Kagey 2010</w:t>
-      </w:r>
-      <w:r>
-        <w:t>, Lupianez 2015</w:t>
+        <w:t xml:space="preserve">[Rao 2014, </w:t>
+      </w:r>
+      <w:proofErr w:type="spellStart"/>
+      <w:r>
+        <w:t>Kagey</w:t>
+      </w:r>
+      <w:proofErr w:type="spellEnd"/>
+      <w:r>
+        <w:t xml:space="preserve"> 2010</w:t>
+      </w:r>
+      <w:r>
+        <w:t xml:space="preserve">, </w:t>
+      </w:r>
+      <w:proofErr w:type="spellStart"/>
+      <w:r>
+        <w:t>Lupianez</w:t>
+      </w:r>
+      <w:proofErr w:type="spellEnd"/>
+      <w:r>
+        <w:t xml:space="preserve"> 2015</w:t>
       </w:r>
       <w:r>
         <w:t>]</w:t>
@@ -3008,8 +3486,13 @@
       <w:r>
         <w:t xml:space="preserve"> [</w:t>
       </w:r>
-      <w:r>
-        <w:t xml:space="preserve">Pai, </w:t>
+      <w:proofErr w:type="spellStart"/>
+      <w:r>
+        <w:t>Pai</w:t>
+      </w:r>
+      <w:proofErr w:type="spellEnd"/>
+      <w:r>
+        <w:t xml:space="preserve">, </w:t>
       </w:r>
       <w:r>
         <w:t>STEPHENSFDR].</w:t>
@@ -3032,7 +3515,15 @@
         <w:t xml:space="preserve"> assessment looking only at the significance of differential expression between the original expression model and the “Hi-C corrected” expression values</w:t>
       </w:r>
       <w:r>
-        <w:t xml:space="preserve"> [Pai], where we found that the vast majority of DE genes lose DE status after correction (Figure S7).</w:t>
+        <w:t xml:space="preserve"> [</w:t>
+      </w:r>
+      <w:proofErr w:type="spellStart"/>
+      <w:r>
+        <w:t>Pai</w:t>
+      </w:r>
+      <w:proofErr w:type="spellEnd"/>
+      <w:r>
+        <w:t>], where we found that the vast majority of DE genes lose DE status after correction (Figure S7).</w:t>
       </w:r>
     </w:p>
     <w:p>
@@ -3064,10 +3555,26 @@
         <w:t xml:space="preserve">variation in </w:t>
       </w:r>
       <w:r>
-        <w:t>3D genome structure to gene expression divergence between species. Future Hi-C studies will hopefully be able to sequence deeply enough to obtain lower, sub-kilobase resolutions, allowing researchers to resolve variation in contact frequency at even smaller scales and match genes more accurately with their contact probabilities, thus enabling better predictive power.</w:t>
-      </w:r>
-      <w:r>
-        <w:t xml:space="preserve"> It is worth noting that, even under an assumption of causality, the Hi-C interaction frequencies alone are not capable of predicting all inter-species variation in gene expression levels. Numerous other studies have found contributions of a wide variety of different regulatory phenotypes to explaining inter-primate differences in gene expression levels [Pai and more?]; 3D genome conformation is merely one of the (seemingly) upstream factors in the large cascade of gene expression regulation. </w:t>
+        <w:t>3D genome structure to gene expression divergence between species. Future Hi-C studies will hopefully be able to sequence deeply enough to obtain lower, sub-</w:t>
+      </w:r>
+      <w:proofErr w:type="spellStart"/>
+      <w:r>
+        <w:t>kilobase</w:t>
+      </w:r>
+      <w:proofErr w:type="spellEnd"/>
+      <w:r>
+        <w:t xml:space="preserve"> resolutions, allowing researchers to resolve variation in contact frequency at even smaller scales and match genes more accurately with their contact probabilities, thus enabling better predictive power.</w:t>
+      </w:r>
+      <w:r>
+        <w:t xml:space="preserve"> It is worth noting that, even under an assumption of causality, the Hi-C interaction frequencies alone are not capable of predicting all inter-species variation in gene expression levels. Numerous other studies have found contributions of a wide variety of different regulatory phenotypes to explaining inter-primate differences in gene expression levels [</w:t>
+      </w:r>
+      <w:proofErr w:type="spellStart"/>
+      <w:r>
+        <w:t>Pai</w:t>
+      </w:r>
+      <w:proofErr w:type="spellEnd"/>
+      <w:r>
+        <w:t xml:space="preserve"> and more?]; 3D genome conformation is merely one of the (seemingly) upstream factors in the large cascade of gene expression regulation. </w:t>
       </w:r>
     </w:p>
     <w:p>
@@ -3103,7 +3610,15 @@
         <w:tab/>
       </w:r>
       <w:r>
-        <w:t>In order to make one last orthogonal assessment of our differentially contacting loci, we overlapped our Hi-C data with publicly-accessible chromHMM epigenetic states and a number of different histone marks.</w:t>
+        <w:t xml:space="preserve">In order to make one last orthogonal assessment of our differentially contacting loci, we overlapped our Hi-C data with publicly-accessible </w:t>
+      </w:r>
+      <w:proofErr w:type="spellStart"/>
+      <w:r>
+        <w:t>chromHMM</w:t>
+      </w:r>
+      <w:proofErr w:type="spellEnd"/>
+      <w:r>
+        <w:t xml:space="preserve"> epigenetic states and a number of different histone marks.</w:t>
       </w:r>
       <w:r>
         <w:t xml:space="preserve"> </w:t>
@@ -3131,7 +3646,15 @@
         <w:t xml:space="preserve"> 1-dimensional epigenetic markings [</w:t>
       </w:r>
       <w:r>
-        <w:t>Di Pierro 2017, Zhu 2016</w:t>
+        <w:t xml:space="preserve">Di </w:t>
+      </w:r>
+      <w:proofErr w:type="spellStart"/>
+      <w:r>
+        <w:t>Pierro</w:t>
+      </w:r>
+      <w:proofErr w:type="spellEnd"/>
+      <w:r>
+        <w:t xml:space="preserve"> 2017, Zhu 2016</w:t>
       </w:r>
       <w:r>
         <w:t>]</w:t>
@@ -3192,7 +3715,15 @@
       </w:r>
       <w:commentRangeStart w:id="38"/>
       <w:r>
-        <w:t xml:space="preserve">The differences we observe in chromHMM state assignment dynamics in our comparisons—namely, more active and less repressive states in promoter-involved contacts and contacts overlapping DE genes as compared to contacts not involving a promoter and contacts overlapping non-DE genes—insinuate that </w:t>
+        <w:t xml:space="preserve">The differences we observe in </w:t>
+      </w:r>
+      <w:proofErr w:type="spellStart"/>
+      <w:r>
+        <w:t>chromHMM</w:t>
+      </w:r>
+      <w:proofErr w:type="spellEnd"/>
+      <w:r>
+        <w:t xml:space="preserve"> state assignment dynamics in our comparisons—namely, more active and less repressive states in promoter-involved contacts and contacts overlapping DE genes as compared to contacts not involving a promoter and contacts overlapping non-DE genes—insinuate that </w:t>
       </w:r>
       <w:r>
         <w:t>sequences functionally relevant for divergence between species have a distinct set of epigenetic marks</w:t>
@@ -3211,7 +3742,15 @@
         <w:t xml:space="preserve"> </w:t>
       </w:r>
       <w:r>
-        <w:t xml:space="preserve">We note that these differences could be even more discrete, with the potential to sharply define evolutionarily functional classes of locus-locus contacts, if the chromHMM algorithm </w:t>
+        <w:t xml:space="preserve">We note that these differences could be even more discrete, with the potential to sharply define evolutionarily functional classes of locus-locus contacts, if the </w:t>
+      </w:r>
+      <w:proofErr w:type="spellStart"/>
+      <w:r>
+        <w:t>chromHMM</w:t>
+      </w:r>
+      <w:proofErr w:type="spellEnd"/>
+      <w:r>
+        <w:t xml:space="preserve"> algorithm </w:t>
       </w:r>
       <w:commentRangeStart w:id="39"/>
       <w:r>
@@ -3497,7 +4036,15 @@
         <w:t>18</w:t>
       </w:r>
       <w:r>
-        <w:t xml:space="preserve"> iPSCs via episomal reprogramming</w:t>
+        <w:t xml:space="preserve"> iPSCs via </w:t>
+      </w:r>
+      <w:proofErr w:type="spellStart"/>
+      <w:r>
+        <w:t>episomal</w:t>
+      </w:r>
+      <w:proofErr w:type="spellEnd"/>
+      <w:r>
+        <w:t xml:space="preserve"> reprogramming</w:t>
       </w:r>
       <w:r>
         <w:t xml:space="preserve"> as described</w:t>
@@ -3518,11 +4065,27 @@
         <w:t>were</w:t>
       </w:r>
       <w:r>
-        <w:t xml:space="preserve"> extensively validated as pluripotent at high passages (&gt;10). Quality control checks included an embryoid body assay confirming ability to differentiate into all three germ layers, qPCR of endogenous transcription factors associated with pluripotency, PCR to confirm the </w:t>
+        <w:t xml:space="preserve"> extensively validated as pluripotent at high passages (&gt;10). Quality control checks included an </w:t>
+      </w:r>
+      <w:proofErr w:type="spellStart"/>
+      <w:r>
+        <w:t>embryoid</w:t>
+      </w:r>
+      <w:proofErr w:type="spellEnd"/>
+      <w:r>
+        <w:t xml:space="preserve"> body assay confirming ability to differentiate into all three germ layers, qPCR of endogenous transcription factors associated with pluripotency, PCR to confirm the </w:t>
       </w:r>
       <w:r>
         <w:lastRenderedPageBreak/>
-        <w:t>absence of exogenous pluripotency genes (both from residual episomal plasmid or genomic integration), and PluriTest,</w:t>
+        <w:t xml:space="preserve">absence of exogenous pluripotency genes (both from residual </w:t>
+      </w:r>
+      <w:proofErr w:type="spellStart"/>
+      <w:r>
+        <w:t>episomal</w:t>
+      </w:r>
+      <w:proofErr w:type="spellEnd"/>
+      <w:r>
+        <w:t xml:space="preserve"> plasmid or genomic integration), and PluriTest,</w:t>
       </w:r>
       <w:r>
         <w:rPr>
@@ -3640,7 +4203,35 @@
         <w:rPr>
           <w:iCs/>
         </w:rPr>
-        <w:t xml:space="preserve"> utilizing the restriction enzyme MboI. MboI c</w:t>
+        <w:t xml:space="preserve"> utilizing the restriction enzyme </w:t>
+      </w:r>
+      <w:proofErr w:type="spellStart"/>
+      <w:r>
+        <w:rPr>
+          <w:iCs/>
+        </w:rPr>
+        <w:t>MboI</w:t>
+      </w:r>
+      <w:proofErr w:type="spellEnd"/>
+      <w:r>
+        <w:rPr>
+          <w:iCs/>
+        </w:rPr>
+        <w:t xml:space="preserve">. </w:t>
+      </w:r>
+      <w:proofErr w:type="spellStart"/>
+      <w:r>
+        <w:rPr>
+          <w:iCs/>
+        </w:rPr>
+        <w:t>MboI</w:t>
+      </w:r>
+      <w:proofErr w:type="spellEnd"/>
+      <w:r>
+        <w:rPr>
+          <w:iCs/>
+        </w:rPr>
+        <w:t xml:space="preserve"> c</w:t>
       </w:r>
       <w:r>
         <w:rPr>
@@ -3664,7 +4255,21 @@
         <w:rPr>
           <w:iCs/>
         </w:rPr>
-        <w:t xml:space="preserve"> ligated with T4 DNA ligase before being isolated to yield chimeric DNA molecules representing two distinct loci. Libraries were created in two balanced batches identical to the cell growth batches, and were then sequenced (100bp paired-end) on an Illumina Hi-Seq 4000</w:t>
+        <w:t xml:space="preserve"> ligated with T4 DNA ligase before being isolated to yield chimeric DNA molecules representing two distinct loci. Libraries were created in two balanced batches identical to the cell growth batches, and were then sequenced (100bp paired-end) on an Illumina Hi-</w:t>
+      </w:r>
+      <w:proofErr w:type="spellStart"/>
+      <w:r>
+        <w:rPr>
+          <w:iCs/>
+        </w:rPr>
+        <w:t>Seq</w:t>
+      </w:r>
+      <w:proofErr w:type="spellEnd"/>
+      <w:r>
+        <w:rPr>
+          <w:iCs/>
+        </w:rPr>
+        <w:t xml:space="preserve"> 4000</w:t>
       </w:r>
       <w:r>
         <w:rPr>
@@ -3724,7 +4329,21 @@
         <w:rPr>
           <w:iCs/>
         </w:rPr>
-        <w:t xml:space="preserve"> the resulting FastQ sequence files</w:t>
+        <w:t xml:space="preserve"> the resulting </w:t>
+      </w:r>
+      <w:proofErr w:type="spellStart"/>
+      <w:r>
+        <w:rPr>
+          <w:iCs/>
+        </w:rPr>
+        <w:t>FastQ</w:t>
+      </w:r>
+      <w:proofErr w:type="spellEnd"/>
+      <w:r>
+        <w:rPr>
+          <w:iCs/>
+        </w:rPr>
+        <w:t xml:space="preserve"> sequence files</w:t>
       </w:r>
       <w:r>
         <w:rPr>
@@ -3792,7 +4411,21 @@
         <w:rPr>
           <w:iCs/>
         </w:rPr>
-        <w:t xml:space="preserve"> out HiCUP filtering</w:t>
+        <w:t xml:space="preserve"> out </w:t>
+      </w:r>
+      <w:proofErr w:type="spellStart"/>
+      <w:r>
+        <w:rPr>
+          <w:iCs/>
+        </w:rPr>
+        <w:t>HiCUP</w:t>
+      </w:r>
+      <w:proofErr w:type="spellEnd"/>
+      <w:r>
+        <w:rPr>
+          <w:iCs/>
+        </w:rPr>
+        <w:t xml:space="preserve"> filtering</w:t>
       </w:r>
       <w:r>
         <w:rPr>
@@ -3800,11 +4433,19 @@
         </w:rPr>
         <w:t xml:space="preserve"> as described based on an </w:t>
       </w:r>
+      <w:proofErr w:type="gramStart"/>
       <w:r>
         <w:rPr>
           <w:i/>
         </w:rPr>
-        <w:t xml:space="preserve">in silico </w:t>
+        <w:t>in silico</w:t>
+      </w:r>
+      <w:proofErr w:type="gramEnd"/>
+      <w:r>
+        <w:rPr>
+          <w:i/>
+        </w:rPr>
+        <w:t xml:space="preserve"> </w:t>
       </w:r>
       <w:r>
         <w:rPr>
@@ -4009,145 +4650,169 @@
           <w:bCs/>
           <w:iCs/>
         </w:rPr>
-        <w:t>Creation and Filtering of a Union List of Hi-C Contacts Across Species using liftOver</w:t>
-      </w:r>
-    </w:p>
-    <w:p>
-      <w:pPr>
-        <w:spacing w:line="480" w:lineRule="auto"/>
-        <w:rPr>
-          <w:iCs/>
-        </w:rPr>
-      </w:pPr>
-      <w:r>
-        <w:rPr>
-          <w:iCs/>
-        </w:rPr>
-        <w:tab/>
-        <w:t>In order to ensure the contact frequencies we compared across species were from representative orthologous sequences in humans and chimpanzees, we used liftOver</w:t>
-      </w:r>
-      <w:r>
-        <w:rPr>
-          <w:iCs/>
-          <w:vertAlign w:val="superscript"/>
-        </w:rPr>
-        <w:t>64</w:t>
-      </w:r>
-      <w:r>
-        <w:rPr>
-          <w:iCs/>
-        </w:rPr>
-        <w:t xml:space="preserve"> with </w:t>
-      </w:r>
-      <w:r>
-        <w:rPr>
-          <w:iCs/>
-        </w:rPr>
-        <w:t>a reciprocal best hits method</w:t>
-      </w:r>
-      <w:r>
-        <w:rPr>
-          <w:iCs/>
-          <w:vertAlign w:val="superscript"/>
-        </w:rPr>
-        <w:t>65</w:t>
-      </w:r>
-      <w:r>
-        <w:rPr>
-          <w:iCs/>
-        </w:rPr>
-        <w:t xml:space="preserve"> to transfer interaction b</w:t>
-      </w:r>
-      <w:r>
-        <w:rPr>
-          <w:iCs/>
-        </w:rPr>
-        <w:t>in coordinates across genomes. We</w:t>
-      </w:r>
-      <w:r>
-        <w:rPr>
-          <w:iCs/>
-        </w:rPr>
-        <w:t xml:space="preserve"> </w:t>
-      </w:r>
-      <w:r>
-        <w:rPr>
-          <w:iCs/>
-        </w:rPr>
-        <w:t xml:space="preserve">then </w:t>
-      </w:r>
-      <w:r>
-        <w:rPr>
-          <w:iCs/>
-        </w:rPr>
-        <w:t xml:space="preserve">extracted </w:t>
-      </w:r>
-      <w:r>
-        <w:rPr>
-          <w:iCs/>
-        </w:rPr>
-        <w:t xml:space="preserve">the HOMER-normalized interaction </w:t>
-      </w:r>
-      <w:r>
-        <w:rPr>
-          <w:iCs/>
-        </w:rPr>
-        <w:t>frequencies for all contacts in this union list from each individual’s 10 kb Hi-C matrix. We applied a</w:t>
-      </w:r>
-      <w:r>
-        <w:rPr>
-          <w:iCs/>
-        </w:rPr>
-        <w:t xml:space="preserve"> conservative filter upon observing higher variance in hits discovered independently by Homer in fewer than 4 individuals</w:t>
-      </w:r>
-      <w:r>
-        <w:rPr>
-          <w:iCs/>
-        </w:rPr>
-        <w:t xml:space="preserve"> (Figure S2)</w:t>
-      </w:r>
-      <w:r>
-        <w:rPr>
-          <w:iCs/>
-        </w:rPr>
-        <w:t>, leaving</w:t>
-      </w:r>
-      <w:r>
-        <w:rPr>
-          <w:iCs/>
-        </w:rPr>
-        <w:t xml:space="preserve"> a total of</w:t>
-      </w:r>
-      <w:r>
-        <w:rPr>
-          <w:iCs/>
-        </w:rPr>
-        <w:t xml:space="preserve"> 347,206 interactions.</w:t>
-      </w:r>
-    </w:p>
-    <w:p>
-      <w:pPr>
-        <w:spacing w:line="480" w:lineRule="auto"/>
-        <w:rPr>
-          <w:iCs/>
-        </w:rPr>
-      </w:pPr>
-    </w:p>
-    <w:p>
-      <w:pPr>
-        <w:spacing w:line="480" w:lineRule="auto"/>
+        <w:t xml:space="preserve">Creation and Filtering of a Union List of Hi-C Contacts Across Species using </w:t>
+      </w:r>
+      <w:proofErr w:type="spellStart"/>
+      <w:r>
         <w:rPr>
           <w:b/>
           <w:bCs/>
           <w:iCs/>
         </w:rPr>
-      </w:pPr>
-      <w:r>
+        <w:t>liftOver</w:t>
+      </w:r>
+      <w:proofErr w:type="spellEnd"/>
+    </w:p>
+    <w:p>
+      <w:pPr>
+        <w:spacing w:line="480" w:lineRule="auto"/>
+        <w:rPr>
+          <w:iCs/>
+        </w:rPr>
+      </w:pPr>
+      <w:r>
+        <w:rPr>
+          <w:iCs/>
+        </w:rPr>
+        <w:tab/>
+        <w:t xml:space="preserve">In order to ensure the contact </w:t>
+      </w:r>
+      <w:proofErr w:type="gramStart"/>
+      <w:r>
+        <w:rPr>
+          <w:iCs/>
+        </w:rPr>
+        <w:t>frequencies</w:t>
+      </w:r>
+      <w:proofErr w:type="gramEnd"/>
+      <w:r>
+        <w:rPr>
+          <w:iCs/>
+        </w:rPr>
+        <w:t xml:space="preserve"> we compared across species were from representative orthologous sequences in humans and chimpanzees, we used liftOver</w:t>
+      </w:r>
+      <w:r>
+        <w:rPr>
+          <w:iCs/>
+          <w:vertAlign w:val="superscript"/>
+        </w:rPr>
+        <w:t>64</w:t>
+      </w:r>
+      <w:r>
+        <w:rPr>
+          <w:iCs/>
+        </w:rPr>
+        <w:t xml:space="preserve"> with </w:t>
+      </w:r>
+      <w:r>
+        <w:rPr>
+          <w:iCs/>
+        </w:rPr>
+        <w:t>a reciprocal best hits method</w:t>
+      </w:r>
+      <w:r>
+        <w:rPr>
+          <w:iCs/>
+          <w:vertAlign w:val="superscript"/>
+        </w:rPr>
+        <w:t>65</w:t>
+      </w:r>
+      <w:r>
+        <w:rPr>
+          <w:iCs/>
+        </w:rPr>
+        <w:t xml:space="preserve"> to transfer interaction b</w:t>
+      </w:r>
+      <w:r>
+        <w:rPr>
+          <w:iCs/>
+        </w:rPr>
+        <w:t>in coordinates across genomes. We</w:t>
+      </w:r>
+      <w:r>
+        <w:rPr>
+          <w:iCs/>
+        </w:rPr>
+        <w:t xml:space="preserve"> </w:t>
+      </w:r>
+      <w:r>
+        <w:rPr>
+          <w:iCs/>
+        </w:rPr>
+        <w:t xml:space="preserve">then </w:t>
+      </w:r>
+      <w:r>
+        <w:rPr>
+          <w:iCs/>
+        </w:rPr>
+        <w:t xml:space="preserve">extracted </w:t>
+      </w:r>
+      <w:r>
+        <w:rPr>
+          <w:iCs/>
+        </w:rPr>
+        <w:t xml:space="preserve">the HOMER-normalized interaction </w:t>
+      </w:r>
+      <w:r>
+        <w:rPr>
+          <w:iCs/>
+        </w:rPr>
+        <w:t>frequencies for all contacts in this union list from each individual’s 10 kb Hi-C matrix. We applied a</w:t>
+      </w:r>
+      <w:r>
+        <w:rPr>
+          <w:iCs/>
+        </w:rPr>
+        <w:t xml:space="preserve"> conservative filter upon observing higher variance in hits discovered independently by Homer in fewer than 4 individuals</w:t>
+      </w:r>
+      <w:r>
+        <w:rPr>
+          <w:iCs/>
+        </w:rPr>
+        <w:t xml:space="preserve"> (Figure S2)</w:t>
+      </w:r>
+      <w:r>
+        <w:rPr>
+          <w:iCs/>
+        </w:rPr>
+        <w:t>, leaving</w:t>
+      </w:r>
+      <w:r>
+        <w:rPr>
+          <w:iCs/>
+        </w:rPr>
+        <w:t xml:space="preserve"> a total of</w:t>
+      </w:r>
+      <w:r>
+        <w:rPr>
+          <w:iCs/>
+        </w:rPr>
+        <w:t xml:space="preserve"> 347,206 interactions.</w:t>
+      </w:r>
+    </w:p>
+    <w:p>
+      <w:pPr>
+        <w:spacing w:line="480" w:lineRule="auto"/>
+        <w:rPr>
+          <w:iCs/>
+        </w:rPr>
+      </w:pPr>
+    </w:p>
+    <w:p>
+      <w:pPr>
+        <w:spacing w:line="480" w:lineRule="auto"/>
         <w:rPr>
           <w:b/>
           <w:bCs/>
           <w:iCs/>
         </w:rPr>
+      </w:pPr>
+      <w:r>
+        <w:rPr>
+          <w:b/>
+          <w:bCs/>
+          <w:iCs/>
+        </w:rPr>
         <w:t>Linear Modeling of Hi-C Interaction Frequencies</w:t>
       </w:r>
     </w:p>
@@ -4200,6 +4865,8 @@
       <w:r>
         <w:rPr>
           <w:iCs/>
+          <w:noProof/>
+          <w:lang w:bidi="he-IL"/>
         </w:rPr>
         <mc:AlternateContent>
           <mc:Choice Requires="wps">
@@ -4299,6 +4966,7 @@
                               </w:rPr>
                               <w:t>β</w:t>
                             </w:r>
+                            <w:proofErr w:type="spellStart"/>
                             <w:r>
                               <w:rPr>
                                 <w:rFonts w:ascii="Arial" w:hAnsi="Arial" w:cs="Arial"/>
@@ -4309,6 +4977,7 @@
                               </w:rPr>
                               <w:t>sp</w:t>
                             </w:r>
+                            <w:proofErr w:type="spellEnd"/>
                             <w:r>
                               <w:rPr>
                                 <w:rFonts w:ascii="Arial" w:hAnsi="Arial" w:cs="Arial"/>
@@ -4326,6 +4995,7 @@
                               </w:rPr>
                               <w:t>β</w:t>
                             </w:r>
+                            <w:proofErr w:type="spellStart"/>
                             <w:r>
                               <w:rPr>
                                 <w:rFonts w:ascii="Arial" w:hAnsi="Arial" w:cs="Arial"/>
@@ -4336,6 +5006,7 @@
                               </w:rPr>
                               <w:t>sx</w:t>
                             </w:r>
+                            <w:proofErr w:type="spellEnd"/>
                             <w:r>
                               <w:rPr>
                                 <w:rFonts w:ascii="Arial" w:hAnsi="Arial" w:cs="Arial"/>
@@ -4353,6 +5024,7 @@
                               </w:rPr>
                               <w:t>β</w:t>
                             </w:r>
+                            <w:proofErr w:type="spellStart"/>
                             <w:r>
                               <w:rPr>
                                 <w:rFonts w:ascii="Arial" w:hAnsi="Arial" w:cs="Arial"/>
@@ -4363,6 +5035,7 @@
                               </w:rPr>
                               <w:t>btc</w:t>
                             </w:r>
+                            <w:proofErr w:type="spellEnd"/>
                             <w:r>
                               <w:rPr>
                                 <w:rFonts w:ascii="Arial" w:hAnsi="Arial" w:cs="Arial"/>
@@ -4380,6 +5053,7 @@
                               </w:rPr>
                               <w:t>ε</w:t>
                             </w:r>
+                            <w:proofErr w:type="spellStart"/>
                             <w:r>
                               <w:rPr>
                                 <w:rFonts w:ascii="Arial" w:hAnsi="Arial" w:cs="Arial"/>
@@ -4390,6 +5064,7 @@
                               </w:rPr>
                               <w:t>i</w:t>
                             </w:r>
+                            <w:proofErr w:type="spellEnd"/>
                           </w:p>
                         </w:txbxContent>
                       </wps:txbx>
@@ -4638,6 +5313,7 @@
         </w:rPr>
         <w:t>β</w:t>
       </w:r>
+      <w:proofErr w:type="spellStart"/>
       <w:r>
         <w:rPr>
           <w:iCs/>
@@ -4645,6 +5321,7 @@
         </w:rPr>
         <w:t>sp</w:t>
       </w:r>
+      <w:proofErr w:type="spellEnd"/>
       <w:r>
         <w:rPr>
           <w:iCs/>
@@ -4658,6 +5335,7 @@
         </w:rPr>
         <w:t>β</w:t>
       </w:r>
+      <w:proofErr w:type="spellStart"/>
       <w:r>
         <w:rPr>
           <w:iCs/>
@@ -4665,6 +5343,7 @@
         </w:rPr>
         <w:t>sx</w:t>
       </w:r>
+      <w:proofErr w:type="spellEnd"/>
       <w:r>
         <w:rPr>
           <w:iCs/>
@@ -4678,6 +5357,7 @@
         </w:rPr>
         <w:t>β</w:t>
       </w:r>
+      <w:proofErr w:type="spellStart"/>
       <w:r>
         <w:rPr>
           <w:iCs/>
@@ -4685,12 +5365,14 @@
         </w:rPr>
         <w:t>btc</w:t>
       </w:r>
+      <w:proofErr w:type="spellEnd"/>
       <w:r>
         <w:rPr>
           <w:iCs/>
         </w:rPr>
         <w:t xml:space="preserve"> are effect sizes for species, sex, and batch, respectively, with their classifier categorical variables s, x, and b, and an error term </w:t>
       </w:r>
+      <w:proofErr w:type="spellStart"/>
       <w:r>
         <w:rPr>
           <w:iCs/>
@@ -4706,6 +5388,7 @@
         </w:rPr>
         <w:t>i</w:t>
       </w:r>
+      <w:proofErr w:type="spellEnd"/>
       <w:r>
         <w:rPr>
           <w:iCs/>
@@ -4783,7 +5466,21 @@
         <w:rPr>
           <w:iCs/>
         </w:rPr>
-        <w:t xml:space="preserve"> Benjamini-Hochberg multiple testing correction </w:t>
+        <w:t xml:space="preserve"> </w:t>
+      </w:r>
+      <w:proofErr w:type="spellStart"/>
+      <w:r>
+        <w:rPr>
+          <w:iCs/>
+        </w:rPr>
+        <w:t>Benjamini</w:t>
+      </w:r>
+      <w:proofErr w:type="spellEnd"/>
+      <w:r>
+        <w:rPr>
+          <w:iCs/>
+        </w:rPr>
+        <w:t xml:space="preserve">-Hochberg multiple testing correction </w:t>
       </w:r>
       <w:r>
         <w:rPr>
@@ -4855,14 +5552,189 @@
         <w:rPr>
           <w:iCs/>
         </w:rPr>
-        <w:t>We used TopDom []</w:t>
-      </w:r>
-      <w:r>
-        <w:rPr>
-          <w:iCs/>
-        </w:rPr>
-        <w:t xml:space="preserve"> with window sizes corresponding to 50 kb, 100 kb, and 200 kb to call topologically associating domains (TADs).</w:t>
-      </w:r>
+        <w:t xml:space="preserve">We used </w:t>
+      </w:r>
+      <w:proofErr w:type="spellStart"/>
+      <w:r>
+        <w:rPr>
+          <w:iCs/>
+        </w:rPr>
+        <w:t>TopDom</w:t>
+      </w:r>
+      <w:proofErr w:type="spellEnd"/>
+      <w:r>
+        <w:rPr>
+          <w:iCs/>
+        </w:rPr>
+        <w:t xml:space="preserve"> []</w:t>
+      </w:r>
+      <w:r>
+        <w:rPr>
+          <w:iCs/>
+        </w:rPr>
+        <w:t xml:space="preserve"> with </w:t>
+      </w:r>
+      <w:r>
+        <w:rPr>
+          <w:iCs/>
+        </w:rPr>
+        <w:t xml:space="preserve">search </w:t>
+      </w:r>
+      <w:r>
+        <w:rPr>
+          <w:iCs/>
+        </w:rPr>
+        <w:t>window sizes corresponding to 50 kb, 100 kb, and 200 kb to call topologically associating domains (TADs)</w:t>
+      </w:r>
+      <w:r>
+        <w:rPr>
+          <w:iCs/>
+        </w:rPr>
+        <w:t xml:space="preserve"> independently in each individual sample</w:t>
+      </w:r>
+      <w:r>
+        <w:rPr>
+          <w:iCs/>
+        </w:rPr>
+        <w:t>.</w:t>
+      </w:r>
+      <w:r>
+        <w:rPr>
+          <w:iCs/>
+        </w:rPr>
+        <w:t xml:space="preserve"> To obtain robust sets of boundaries found in at least two, three, or four individuals from within the same species, we did pairwise </w:t>
+      </w:r>
+      <w:proofErr w:type="spellStart"/>
+      <w:r>
+        <w:rPr>
+          <w:iCs/>
+        </w:rPr>
+        <w:t>bedtools</w:t>
+      </w:r>
+      <w:proofErr w:type="spellEnd"/>
+      <w:r>
+        <w:rPr>
+          <w:iCs/>
+        </w:rPr>
+        <w:t xml:space="preserve"> overlaps on the domain and boundary elements output by </w:t>
+      </w:r>
+      <w:proofErr w:type="spellStart"/>
+      <w:r>
+        <w:rPr>
+          <w:iCs/>
+        </w:rPr>
+        <w:t>TopDom</w:t>
+      </w:r>
+      <w:proofErr w:type="spellEnd"/>
+      <w:r>
+        <w:rPr>
+          <w:iCs/>
+        </w:rPr>
+        <w:t xml:space="preserve">. As we did before with the Hi-C contacts, we then used a reciprocal best hits </w:t>
+      </w:r>
+      <w:proofErr w:type="spellStart"/>
+      <w:r>
+        <w:rPr>
+          <w:iCs/>
+        </w:rPr>
+        <w:t>liftOver</w:t>
+      </w:r>
+      <w:proofErr w:type="spellEnd"/>
+      <w:r>
+        <w:rPr>
+          <w:iCs/>
+        </w:rPr>
+        <w:t xml:space="preserve"> method to ensure </w:t>
+      </w:r>
+      <w:r>
+        <w:rPr>
+          <w:iCs/>
+        </w:rPr>
+        <w:t>we only compared</w:t>
+      </w:r>
+      <w:r>
+        <w:rPr>
+          <w:iCs/>
+        </w:rPr>
+        <w:t xml:space="preserve"> domains and boundaries that </w:t>
+      </w:r>
+      <w:r>
+        <w:rPr>
+          <w:iCs/>
+        </w:rPr>
+        <w:t>could</w:t>
+      </w:r>
+      <w:r>
+        <w:rPr>
+          <w:iCs/>
+        </w:rPr>
+        <w:t xml:space="preserve"> be </w:t>
+      </w:r>
+      <w:proofErr w:type="spellStart"/>
+      <w:r>
+        <w:rPr>
+          <w:iCs/>
+        </w:rPr>
+        <w:t>orthologously</w:t>
+      </w:r>
+      <w:proofErr w:type="spellEnd"/>
+      <w:r>
+        <w:rPr>
+          <w:iCs/>
+        </w:rPr>
+        <w:t xml:space="preserve"> mapped across both species.</w:t>
+      </w:r>
+      <w:r>
+        <w:rPr>
+          <w:iCs/>
+        </w:rPr>
+        <w:t xml:space="preserve"> We then calculated our estimates of percentage of conservation by looking at the </w:t>
+      </w:r>
+      <w:r>
+        <w:rPr>
+          <w:iCs/>
+        </w:rPr>
+        <w:t xml:space="preserve">shared </w:t>
+      </w:r>
+      <w:r>
+        <w:rPr>
+          <w:iCs/>
+        </w:rPr>
+        <w:t xml:space="preserve">overlap of orthologous domains and </w:t>
+      </w:r>
+      <w:r>
+        <w:rPr>
+          <w:iCs/>
+        </w:rPr>
+        <w:t>boundaries</w:t>
+      </w:r>
+      <w:r>
+        <w:rPr>
+          <w:iCs/>
+        </w:rPr>
+        <w:t xml:space="preserve"> found independently in each species</w:t>
+      </w:r>
+      <w:r>
+        <w:rPr>
+          <w:iCs/>
+        </w:rPr>
+        <w:t>, and dividing this by the total number of unique domains and boundaries (respectively) in the final union list created across species.</w:t>
+      </w:r>
+      <w:r>
+        <w:rPr>
+          <w:iCs/>
+        </w:rPr>
+        <w:t xml:space="preserve"> To assess differences in total number </w:t>
+      </w:r>
+      <w:r>
+        <w:rPr>
+          <w:iCs/>
+        </w:rPr>
+        <w:lastRenderedPageBreak/>
+        <w:t>and size of boundaries and domains between the species, we used a t-test of difference in the means, grouping the samples within each species into a single distribution.</w:t>
+      </w:r>
+      <w:bookmarkStart w:id="42" w:name="_GoBack"/>
+      <w:bookmarkEnd w:id="42"/>
     </w:p>
     <w:p>
       <w:pPr>
@@ -4902,7 +5774,21 @@
         <w:rPr>
           <w:iCs/>
         </w:rPr>
-        <w:t>Previous work in the Gilad lab generated RNA-seq expression data on the iPSC lines in this study</w:t>
+        <w:t>Previous work in the Gilad lab generated RNA-</w:t>
+      </w:r>
+      <w:proofErr w:type="spellStart"/>
+      <w:r>
+        <w:rPr>
+          <w:iCs/>
+        </w:rPr>
+        <w:t>seq</w:t>
+      </w:r>
+      <w:proofErr w:type="spellEnd"/>
+      <w:r>
+        <w:rPr>
+          <w:iCs/>
+        </w:rPr>
+        <w:t xml:space="preserve"> expression data on the iPSC lines in this study</w:t>
       </w:r>
       <w:r>
         <w:rPr>
@@ -4938,7 +5824,21 @@
         <w:rPr>
           <w:iCs/>
         </w:rPr>
-        <w:t xml:space="preserve"> with limma [66] under a simplistic linear modelling framework </w:t>
+        <w:t xml:space="preserve"> with </w:t>
+      </w:r>
+      <w:proofErr w:type="spellStart"/>
+      <w:r>
+        <w:rPr>
+          <w:iCs/>
+        </w:rPr>
+        <w:t>limma</w:t>
+      </w:r>
+      <w:proofErr w:type="spellEnd"/>
+      <w:r>
+        <w:rPr>
+          <w:iCs/>
+        </w:rPr>
+        <w:t xml:space="preserve"> [66] under a simplistic linear modelling framework </w:t>
       </w:r>
       <w:r>
         <w:rPr>
@@ -4962,7 +5862,21 @@
         <w:rPr>
           <w:iCs/>
         </w:rPr>
-        <w:t>Using this method we found</w:t>
+        <w:t xml:space="preserve">Using this </w:t>
+      </w:r>
+      <w:proofErr w:type="gramStart"/>
+      <w:r>
+        <w:rPr>
+          <w:iCs/>
+        </w:rPr>
+        <w:t>method</w:t>
+      </w:r>
+      <w:proofErr w:type="gramEnd"/>
+      <w:r>
+        <w:rPr>
+          <w:iCs/>
+        </w:rPr>
+        <w:t xml:space="preserve"> we found</w:t>
       </w:r>
       <w:r>
         <w:rPr>
@@ -4980,7 +5894,21 @@
         <w:rPr>
           <w:iCs/>
         </w:rPr>
-        <w:t>ly expressed genes &lt;5% FDR after Benjamini-Hochberg multiple testing correction.</w:t>
+        <w:t xml:space="preserve">ly expressed genes &lt;5% FDR after </w:t>
+      </w:r>
+      <w:proofErr w:type="spellStart"/>
+      <w:r>
+        <w:rPr>
+          <w:iCs/>
+        </w:rPr>
+        <w:t>Benjamini</w:t>
+      </w:r>
+      <w:proofErr w:type="spellEnd"/>
+      <w:r>
+        <w:rPr>
+          <w:iCs/>
+        </w:rPr>
+        <w:t>-Hochberg multiple testing correction.</w:t>
       </w:r>
     </w:p>
     <w:p>
@@ -5036,7 +5964,21 @@
           <w:iCs/>
         </w:rPr>
         <w:tab/>
-        <w:t xml:space="preserve">We obtained the overlap between our gene expression data and our Hi-C data by using bedtools overlap on the Hi-C loci and the first exon of each gene. We utilized an in-house curated file of orthologous gene coordinates between humans and chimpanzees, extracting a one-base-pair interval at the beginning of each first exon as a proxy for transcription start sites (TSSs). Given the large size of our Hi-C loci (10 kb), </w:t>
+        <w:t xml:space="preserve">We obtained the overlap between our gene expression data and our Hi-C data by using </w:t>
+      </w:r>
+      <w:proofErr w:type="spellStart"/>
+      <w:r>
+        <w:rPr>
+          <w:iCs/>
+        </w:rPr>
+        <w:t>bedtools</w:t>
+      </w:r>
+      <w:proofErr w:type="spellEnd"/>
+      <w:r>
+        <w:rPr>
+          <w:iCs/>
+        </w:rPr>
+        <w:t xml:space="preserve"> overlap on the Hi-C loci and the first exon of each gene. We utilized an in-house curated file of orthologous gene coordinates between humans and chimpanzees, extracting a one-base-pair interval at the beginning of each first exon as a proxy for transcription start sites (TSSs). Given the large size of our Hi-C loci (10 kb), </w:t>
       </w:r>
       <w:r>
         <w:rPr>
@@ -5063,13 +6005,34 @@
           <w:iCs/>
         </w:rPr>
         <w:tab/>
-        <w:t>As we described above, the difference in dimensionality between the two datasets also presented a challenge. While every gene has only one expression value per individual, a given Hi-C locus can and frequently does make contact with many other loci.</w:t>
-      </w:r>
-      <w:r>
-        <w:rPr>
-          <w:iCs/>
-        </w:rPr>
-        <w:t xml:space="preserve"> When a given gene overlapped a Hi-C locus making multiple contacts, we chose the contact with the lowest species term FDR from our linear modeling (i.e. the most species-specific contact) as that gene’s corresponding interaction frequency value.</w:t>
+        <w:t xml:space="preserve">As we described above, the difference in dimensionality between the two datasets also presented a challenge. While every gene has only one expression value per individual, a given </w:t>
+      </w:r>
+      <w:r>
+        <w:rPr>
+          <w:iCs/>
+        </w:rPr>
+        <w:lastRenderedPageBreak/>
+        <w:t>Hi-C locus can and frequently does make contact with many other loci.</w:t>
+      </w:r>
+      <w:r>
+        <w:rPr>
+          <w:iCs/>
+        </w:rPr>
+        <w:t xml:space="preserve"> When a </w:t>
+      </w:r>
+      <w:proofErr w:type="gramStart"/>
+      <w:r>
+        <w:rPr>
+          <w:iCs/>
+        </w:rPr>
+        <w:t>given</w:t>
+      </w:r>
+      <w:proofErr w:type="gramEnd"/>
+      <w:r>
+        <w:rPr>
+          <w:iCs/>
+        </w:rPr>
+        <w:t xml:space="preserve"> gene overlapped a Hi-C locus making multiple contacts, we chose the contact with the lowest species term FDR from our linear modeling (i.e. the most species-specific contact) as that gene’s corresponding interaction frequency value.</w:t>
       </w:r>
       <w:r>
         <w:rPr>
@@ -5144,14 +6107,7 @@
         <w:rPr>
           <w:iCs/>
         </w:rPr>
-        <w:t xml:space="preserve">compared these proportions at each FDR to those that would be expected based on conditional probability alone </w:t>
-      </w:r>
-      <w:r>
-        <w:rPr>
-          <w:iCs/>
-        </w:rPr>
-        <w:lastRenderedPageBreak/>
-        <w:t>(dotted lines in Figure 3)</w:t>
+        <w:t>compared these proportions at each FDR to those that would be expected based on conditional probability alone (dotted lines in Figure 3)</w:t>
       </w:r>
       <w:r>
         <w:rPr>
@@ -5245,13 +6201,48 @@
         <w:rPr>
           <w:iCs/>
         </w:rPr>
-        <w:t xml:space="preserve"> as was done prior in the Gilad lab [Pai]. The first model is identical to the one described above for the RNA-seq data: a simple linear model attempting to predict expression levels with only a species term.</w:t>
-      </w:r>
-      <w:r>
-        <w:rPr>
-          <w:iCs/>
-        </w:rPr>
-        <w:t xml:space="preserve"> We then ran a linear model attempting to predict gene expression levels with corresponding Hi-C interaction frequencies as the only predictor variable. We treated the residuals from this model as expression values “corrected” for Hi-C interaction frequencies, and input them into the same initial differential expression model as before (with species as the only term).</w:t>
+        <w:t xml:space="preserve"> as was done prior in the Gilad lab [</w:t>
+      </w:r>
+      <w:proofErr w:type="spellStart"/>
+      <w:r>
+        <w:rPr>
+          <w:iCs/>
+        </w:rPr>
+        <w:t>Pai</w:t>
+      </w:r>
+      <w:proofErr w:type="spellEnd"/>
+      <w:r>
+        <w:rPr>
+          <w:iCs/>
+        </w:rPr>
+        <w:t>]. The first model is identical to the one described above for the RNA-</w:t>
+      </w:r>
+      <w:proofErr w:type="spellStart"/>
+      <w:r>
+        <w:rPr>
+          <w:iCs/>
+        </w:rPr>
+        <w:t>seq</w:t>
+      </w:r>
+      <w:proofErr w:type="spellEnd"/>
+      <w:r>
+        <w:rPr>
+          <w:iCs/>
+        </w:rPr>
+        <w:t xml:space="preserve"> data: a simple linear model attempting to predict expression levels with only a species term.</w:t>
+      </w:r>
+      <w:r>
+        <w:rPr>
+          <w:iCs/>
+        </w:rPr>
+        <w:t xml:space="preserve"> We then ran a linear model attempting to predict gene expression levels with corresponding Hi-C interaction frequencies as the only predictor variable. We treated the residuals from this model as </w:t>
+      </w:r>
+      <w:r>
+        <w:rPr>
+          <w:iCs/>
+        </w:rPr>
+        <w:lastRenderedPageBreak/>
+        <w:t>expression values “corrected” for Hi-C interaction frequencies, and input them into the same initial differential expression model as before (with species as the only term).</w:t>
       </w:r>
     </w:p>
     <w:p>
@@ -5284,7 +6275,21 @@
         <w:rPr>
           <w:iCs/>
         </w:rPr>
-        <w:t xml:space="preserve"> with the R packages vash and ash, respectively [refs, NEW DEAL STEPHENS].</w:t>
+        <w:t xml:space="preserve"> with the R packages </w:t>
+      </w:r>
+      <w:proofErr w:type="spellStart"/>
+      <w:r>
+        <w:rPr>
+          <w:iCs/>
+        </w:rPr>
+        <w:t>vash</w:t>
+      </w:r>
+      <w:proofErr w:type="spellEnd"/>
+      <w:r>
+        <w:rPr>
+          <w:iCs/>
+        </w:rPr>
+        <w:t xml:space="preserve"> and ash, respectively [refs, NEW DEAL STEPHENS].</w:t>
       </w:r>
       <w:r>
         <w:rPr>
@@ -5426,7 +6431,6 @@
           <w:bCs/>
           <w:iCs/>
         </w:rPr>
-        <w:lastRenderedPageBreak/>
         <w:t>Integration with Epigenetic Annotations</w:t>
       </w:r>
     </w:p>
@@ -5448,28 +6452,398 @@
         <w:rPr>
           <w:iCs/>
         </w:rPr>
-        <w:t xml:space="preserve">d chromHMM 15-state model </w:t>
-      </w:r>
-      <w:r>
-        <w:rPr>
-          <w:iCs/>
-        </w:rPr>
-        <w:t>peak calls in human iPS-18 cells from ENCODE (Supplementary Table 1). We subsequently found the overlap between our Hi-C contact loci and the chromHMM peak calls, quantifying the extent of base pair overlap for each locus with all chromHMM peaks overlapping it.</w:t>
-      </w:r>
-      <w:r>
-        <w:rPr>
-          <w:iCs/>
-        </w:rPr>
-        <w:t xml:space="preserve"> </w:t>
-      </w:r>
-      <w:r>
-        <w:rPr>
-          <w:iCs/>
-        </w:rPr>
-        <w:t>Because we wanted to speak broadly to epigenetic profile dynamics of our Hi-C loci, we assigned each individual locus a single chromHMM annotation based on whichever peak had the highest base pair overlap with that locus.</w:t>
-      </w:r>
-      <w:bookmarkStart w:id="42" w:name="_GoBack"/>
-      <w:bookmarkEnd w:id="42"/>
+        <w:t xml:space="preserve">d </w:t>
+      </w:r>
+      <w:proofErr w:type="spellStart"/>
+      <w:r>
+        <w:rPr>
+          <w:iCs/>
+        </w:rPr>
+        <w:t>chromHMM</w:t>
+      </w:r>
+      <w:proofErr w:type="spellEnd"/>
+      <w:r>
+        <w:rPr>
+          <w:iCs/>
+        </w:rPr>
+        <w:t xml:space="preserve"> 15-state model </w:t>
+      </w:r>
+      <w:r>
+        <w:rPr>
+          <w:iCs/>
+        </w:rPr>
+        <w:t>peak calls in human iPS-18</w:t>
+      </w:r>
+      <w:r>
+        <w:rPr>
+          <w:iCs/>
+        </w:rPr>
+        <w:t>C</w:t>
+      </w:r>
+      <w:r>
+        <w:rPr>
+          <w:iCs/>
+        </w:rPr>
+        <w:t xml:space="preserve"> cells from ENCODE (Supplementary Table 1). We subsequently found the overlap between our Hi-C contact loci and the </w:t>
+      </w:r>
+      <w:proofErr w:type="spellStart"/>
+      <w:r>
+        <w:rPr>
+          <w:iCs/>
+        </w:rPr>
+        <w:t>chromHMM</w:t>
+      </w:r>
+      <w:proofErr w:type="spellEnd"/>
+      <w:r>
+        <w:rPr>
+          <w:iCs/>
+        </w:rPr>
+        <w:t xml:space="preserve"> peak calls, quantifying the extent of base pair overlap for each locus with all </w:t>
+      </w:r>
+      <w:proofErr w:type="spellStart"/>
+      <w:r>
+        <w:rPr>
+          <w:iCs/>
+        </w:rPr>
+        <w:t>chromHMM</w:t>
+      </w:r>
+      <w:proofErr w:type="spellEnd"/>
+      <w:r>
+        <w:rPr>
+          <w:iCs/>
+        </w:rPr>
+        <w:t xml:space="preserve"> peaks overlapping it.</w:t>
+      </w:r>
+      <w:r>
+        <w:rPr>
+          <w:iCs/>
+        </w:rPr>
+        <w:t xml:space="preserve"> </w:t>
+      </w:r>
+      <w:r>
+        <w:rPr>
+          <w:iCs/>
+        </w:rPr>
+        <w:t xml:space="preserve">Because we wanted to speak broadly to epigenetic profile dynamics of our Hi-C loci, we </w:t>
+      </w:r>
+      <w:r>
+        <w:rPr>
+          <w:iCs/>
+        </w:rPr>
+        <w:t>sought to assig</w:t>
+      </w:r>
+      <w:r>
+        <w:rPr>
+          <w:iCs/>
+        </w:rPr>
+        <w:t>n</w:t>
+      </w:r>
+      <w:r>
+        <w:rPr>
+          <w:iCs/>
+        </w:rPr>
+        <w:t xml:space="preserve"> each individual locus a single </w:t>
+      </w:r>
+      <w:proofErr w:type="spellStart"/>
+      <w:r>
+        <w:rPr>
+          <w:iCs/>
+        </w:rPr>
+        <w:t>chromHMM</w:t>
+      </w:r>
+      <w:proofErr w:type="spellEnd"/>
+      <w:r>
+        <w:rPr>
+          <w:iCs/>
+        </w:rPr>
+        <w:t xml:space="preserve"> annotation based on whichever peak had the highest base pair overlap with that locus.</w:t>
+      </w:r>
+      <w:r>
+        <w:rPr>
+          <w:iCs/>
+        </w:rPr>
+        <w:t xml:space="preserve"> However, the</w:t>
+      </w:r>
+      <w:r>
+        <w:rPr>
+          <w:iCs/>
+        </w:rPr>
+        <w:t xml:space="preserve"> distribution of</w:t>
+      </w:r>
+      <w:r>
+        <w:rPr>
+          <w:iCs/>
+        </w:rPr>
+        <w:t xml:space="preserve"> </w:t>
+      </w:r>
+      <w:r>
+        <w:rPr>
+          <w:iCs/>
+        </w:rPr>
+        <w:t>overlaps</w:t>
+      </w:r>
+      <w:r>
+        <w:rPr>
+          <w:iCs/>
+        </w:rPr>
+        <w:t xml:space="preserve"> of different </w:t>
+      </w:r>
+      <w:proofErr w:type="spellStart"/>
+      <w:r>
+        <w:rPr>
+          <w:iCs/>
+        </w:rPr>
+        <w:t>chromHMM</w:t>
+      </w:r>
+      <w:proofErr w:type="spellEnd"/>
+      <w:r>
+        <w:rPr>
+          <w:iCs/>
+        </w:rPr>
+        <w:t xml:space="preserve"> </w:t>
+      </w:r>
+      <w:r>
+        <w:rPr>
+          <w:iCs/>
+        </w:rPr>
+        <w:t>annotation</w:t>
+      </w:r>
+      <w:r>
+        <w:rPr>
+          <w:iCs/>
+        </w:rPr>
+        <w:t xml:space="preserve"> peaks</w:t>
+      </w:r>
+      <w:r>
+        <w:rPr>
+          <w:iCs/>
+        </w:rPr>
+        <w:t xml:space="preserve"> with our Hi-C bins were quite variable in size.</w:t>
+      </w:r>
+      <w:r>
+        <w:rPr>
+          <w:iCs/>
+        </w:rPr>
+        <w:t xml:space="preserve"> </w:t>
+      </w:r>
+      <w:r>
+        <w:rPr>
+          <w:iCs/>
+        </w:rPr>
+        <w:t>To account for this,</w:t>
+      </w:r>
+      <w:r>
+        <w:rPr>
+          <w:iCs/>
+        </w:rPr>
+        <w:t xml:space="preserve"> we normalized each </w:t>
+      </w:r>
+      <w:r>
+        <w:rPr>
+          <w:iCs/>
+        </w:rPr>
+        <w:t>annotation’s overlap length in each locus by multiplying it by the reciprocal of its mean base pair overlap across all our bins</w:t>
+      </w:r>
+      <w:r>
+        <w:rPr>
+          <w:iCs/>
+        </w:rPr>
+        <w:t xml:space="preserve"> </w:t>
+      </w:r>
+      <w:r>
+        <w:rPr>
+          <w:iCs/>
+        </w:rPr>
+        <w:t>(Figure S8)</w:t>
+      </w:r>
+      <w:r>
+        <w:rPr>
+          <w:iCs/>
+        </w:rPr>
+        <w:t>.</w:t>
+      </w:r>
+      <w:r>
+        <w:rPr>
+          <w:iCs/>
+        </w:rPr>
+        <w:t xml:space="preserve"> </w:t>
+      </w:r>
+      <w:r>
+        <w:rPr>
+          <w:iCs/>
+        </w:rPr>
+        <w:t>After removing duplicate Hi-C loci, w</w:t>
+      </w:r>
+      <w:r>
+        <w:rPr>
+          <w:iCs/>
+        </w:rPr>
+        <w:t xml:space="preserve">e then assigned individual </w:t>
+      </w:r>
+      <w:r>
+        <w:rPr>
+          <w:iCs/>
+        </w:rPr>
+        <w:lastRenderedPageBreak/>
+        <w:t xml:space="preserve">loci to </w:t>
+      </w:r>
+      <w:proofErr w:type="spellStart"/>
+      <w:r>
+        <w:rPr>
+          <w:iCs/>
+        </w:rPr>
+        <w:t>chromHMM</w:t>
+      </w:r>
+      <w:proofErr w:type="spellEnd"/>
+      <w:r>
+        <w:rPr>
+          <w:iCs/>
+        </w:rPr>
+        <w:t xml:space="preserve"> </w:t>
+      </w:r>
+      <w:r>
+        <w:rPr>
+          <w:iCs/>
+        </w:rPr>
+        <w:t>annotations based on these normalized base pair overlaps</w:t>
+      </w:r>
+      <w:r>
+        <w:rPr>
+          <w:iCs/>
+        </w:rPr>
+        <w:t xml:space="preserve">. To characterize epigenetic profiles of our Hi-C loci, we </w:t>
+      </w:r>
+      <w:r>
+        <w:rPr>
+          <w:iCs/>
+        </w:rPr>
+        <w:t>then took the top ten most differentially contacting loci (i.e. the ten lowest FDR loci from our Hi-C linear modeling), and tabulated</w:t>
+      </w:r>
+      <w:r>
+        <w:rPr>
+          <w:iCs/>
+        </w:rPr>
+        <w:t xml:space="preserve"> proportions of</w:t>
+      </w:r>
+      <w:r>
+        <w:rPr>
+          <w:iCs/>
+        </w:rPr>
+        <w:t xml:space="preserve"> </w:t>
+      </w:r>
+      <w:r>
+        <w:rPr>
+          <w:iCs/>
+        </w:rPr>
+        <w:t>which annotations were represented amongst them. We then</w:t>
+      </w:r>
+      <w:r>
+        <w:rPr>
+          <w:iCs/>
+        </w:rPr>
+        <w:t xml:space="preserve"> iteratively added the next-lowest FDR contact</w:t>
+      </w:r>
+      <w:r>
+        <w:rPr>
+          <w:iCs/>
+        </w:rPr>
+        <w:t xml:space="preserve"> (i.e. two Hi-C loci at a time)</w:t>
+      </w:r>
+      <w:r>
+        <w:rPr>
+          <w:iCs/>
+        </w:rPr>
+        <w:t xml:space="preserve"> to this tabulation, re-calculating proportions on the new set of contacts.</w:t>
+      </w:r>
+      <w:r>
+        <w:rPr>
+          <w:iCs/>
+        </w:rPr>
+        <w:t xml:space="preserve"> We ran this same cumulative proportions analysis separately on contacts not overlapping promoters, contacts overlapping promoters, contacts overlapping promoters of DE genes, and contacts overlapping promoters of genes that were not DE (Figure 5).</w:t>
+      </w:r>
+    </w:p>
+    <w:p>
+      <w:pPr>
+        <w:spacing w:line="480" w:lineRule="auto"/>
+        <w:rPr>
+          <w:iCs/>
+        </w:rPr>
+      </w:pPr>
+      <w:r>
+        <w:rPr>
+          <w:iCs/>
+        </w:rPr>
+        <w:tab/>
+        <w:t>We also obtained data on H3K4me1, H3K4me3,</w:t>
+      </w:r>
+      <w:r>
+        <w:rPr>
+          <w:iCs/>
+        </w:rPr>
+        <w:t xml:space="preserve"> </w:t>
+      </w:r>
+      <w:r>
+        <w:rPr>
+          <w:iCs/>
+        </w:rPr>
+        <w:t>and H3K27ac collected in human iPS-18A cells, and data on H3K27me3 and DNase hypersensitivity sites collected in H1-hESCs, all from ENCODE (Supplementary Table 1).</w:t>
+      </w:r>
+      <w:r>
+        <w:rPr>
+          <w:iCs/>
+        </w:rPr>
+        <w:t xml:space="preserve"> </w:t>
+      </w:r>
+      <w:r>
+        <w:rPr>
+          <w:iCs/>
+        </w:rPr>
+        <w:t xml:space="preserve">We used </w:t>
+      </w:r>
+      <w:proofErr w:type="spellStart"/>
+      <w:r>
+        <w:rPr>
+          <w:iCs/>
+        </w:rPr>
+        <w:t>bedtools</w:t>
+      </w:r>
+      <w:proofErr w:type="spellEnd"/>
+      <w:r>
+        <w:rPr>
+          <w:iCs/>
+        </w:rPr>
+        <w:t xml:space="preserve"> intersect to find the base pair overlaps of each of these different ma</w:t>
+      </w:r>
+      <w:r>
+        <w:rPr>
+          <w:iCs/>
+        </w:rPr>
+        <w:t>rks with our Hi-C contact loci. We then removed duplicate Hi-C loci from the dataset and used a standard t-test of difference in the means</w:t>
+      </w:r>
+      <w:r>
+        <w:rPr>
+          <w:iCs/>
+        </w:rPr>
+        <w:t xml:space="preserve"> in a pairwise fashion</w:t>
+      </w:r>
+      <w:r>
+        <w:rPr>
+          <w:iCs/>
+        </w:rPr>
+        <w:t xml:space="preserve"> to assess the statistical significance of </w:t>
+      </w:r>
+      <w:r>
+        <w:rPr>
+          <w:iCs/>
+        </w:rPr>
+        <w:t xml:space="preserve">differences in </w:t>
+      </w:r>
+      <w:r>
+        <w:rPr>
+          <w:iCs/>
+        </w:rPr>
+        <w:t>the overlap distributions amongst different sets of Hi-C classes (based on differential contact and differential expression, Figure 6).</w:t>
+      </w:r>
     </w:p>
     <w:p>
       <w:r>
@@ -5586,7 +6960,15 @@
         <w:t>Evolution at Two Levels: On Genes and Form.</w:t>
       </w:r>
       <w:r>
-        <w:t> PLoS Biology, 2005. </w:t>
+        <w:t> </w:t>
+      </w:r>
+      <w:proofErr w:type="spellStart"/>
+      <w:r>
+        <w:t>PLoS</w:t>
+      </w:r>
+      <w:proofErr w:type="spellEnd"/>
+      <w:r>
+        <w:t xml:space="preserve"> Biology, 2005. </w:t>
       </w:r>
       <w:r>
         <w:rPr>
@@ -5726,7 +7108,23 @@
         <w:annotationRef/>
       </w:r>
       <w:r>
-        <w:t>Do I need to go into explaining this? Would it be better to just leave it out? It kind of draws the reader to the natural idea that the scale we’re looking at is important, but it’s a bit more complicated than the simplicity w/ which I summed it up here….(is actually abt CTCF sites’ binding divergent across species)</w:t>
+        <w:t>Do I need to go into explaining this? Would it be better to just leave it out? It kind of draws the reader to the natural idea that the scale we’re looking at is important, but it’s a bit more complicated than the simplicity w/ which I summed it up here</w:t>
+      </w:r>
+      <w:proofErr w:type="gramStart"/>
+      <w:r>
+        <w:t>….(</w:t>
+      </w:r>
+      <w:proofErr w:type="gramEnd"/>
+      <w:r>
+        <w:t xml:space="preserve">is actually </w:t>
+      </w:r>
+      <w:proofErr w:type="spellStart"/>
+      <w:r>
+        <w:t>abt</w:t>
+      </w:r>
+      <w:proofErr w:type="spellEnd"/>
+      <w:r>
+        <w:t xml:space="preserve"> CTCF sites’ binding divergent across species)</w:t>
       </w:r>
     </w:p>
   </w:comment>
@@ -5806,7 +7204,15 @@
         <w:annotationRef/>
       </w:r>
       <w:r>
-        <w:t>I know at one point Yoav &amp; I discussed this point coming between PCA/clustering and linear modeling, but I think its strength is really useful for both (could you even do either on just an overlap list?). If no, makes more sense here to me</w:t>
+        <w:t xml:space="preserve">I know at one point </w:t>
+      </w:r>
+      <w:proofErr w:type="spellStart"/>
+      <w:r>
+        <w:t>Yoav</w:t>
+      </w:r>
+      <w:proofErr w:type="spellEnd"/>
+      <w:r>
+        <w:t xml:space="preserve"> &amp; I discussed this point coming between PCA/clustering and linear modeling, but I think its strength is really useful for both (could you even do either on just an overlap list?). If no, makes more sense here to me</w:t>
       </w:r>
     </w:p>
   </w:comment>
@@ -5822,7 +7228,23 @@
         <w:annotationRef/>
       </w:r>
       <w:r>
-        <w:t>Should I be more explicit about how using liftOver here? Reference a paper that does it? Is this even the appropriate place for this discussion?</w:t>
+        <w:t xml:space="preserve">Should I be more explicit about how using </w:t>
+      </w:r>
+      <w:proofErr w:type="spellStart"/>
+      <w:r>
+        <w:t>liftOver</w:t>
+      </w:r>
+      <w:proofErr w:type="spellEnd"/>
+      <w:r>
+        <w:t xml:space="preserve"> here? Reference a </w:t>
+      </w:r>
+      <w:proofErr w:type="gramStart"/>
+      <w:r>
+        <w:t>paper</w:t>
+      </w:r>
+      <w:proofErr w:type="gramEnd"/>
+      <w:r>
+        <w:t xml:space="preserve"> that does it? Is this even the appropriate place for this discussion?</w:t>
       </w:r>
     </w:p>
   </w:comment>
@@ -5997,8 +7419,13 @@
         </w:rPr>
         <w:annotationRef/>
       </w:r>
-      <w:r>
-        <w:t>Really it’s not just that it’s wide, it’s that it looks fairly normal and is slightly over-dispersed as compared to the permuted sets that are more tightly around 0…</w:t>
+      <w:proofErr w:type="gramStart"/>
+      <w:r>
+        <w:t>Really</w:t>
+      </w:r>
+      <w:proofErr w:type="gramEnd"/>
+      <w:r>
+        <w:t xml:space="preserve"> it’s not just that it’s wide, it’s that it looks fairly normal and is slightly over-dispersed as compared to the permuted sets that are more tightly around 0…</w:t>
       </w:r>
     </w:p>
   </w:comment>
@@ -6030,7 +7457,15 @@
         <w:annotationRef/>
       </w:r>
       <w:r>
-        <w:t>Does this kind of comment belong in the discussion? Should I literally just be reporting more about what specific ranges were significant here, etc.? Cause that looks kinda bad…could go into explanation here about how this could be a resolution issue, but seems more merited in the discussion?</w:t>
+        <w:t xml:space="preserve">Does this kind of comment belong in the discussion? Should I literally just be reporting more about what specific ranges were significant here, etc.? Cause that looks </w:t>
+      </w:r>
+      <w:proofErr w:type="spellStart"/>
+      <w:r>
+        <w:t>kinda</w:t>
+      </w:r>
+      <w:proofErr w:type="spellEnd"/>
+      <w:r>
+        <w:t xml:space="preserve"> bad…could go into explanation here about how this could be a resolution issue, but seems more merited in the discussion?</w:t>
       </w:r>
     </w:p>
   </w:comment>
@@ -6062,7 +7497,15 @@
         <w:annotationRef/>
       </w:r>
       <w:r>
-        <w:t>Would it be better to just say “histone marks”? Because that’s what most of these analyses really are, aside from chromHMM—or perhaps “epigenetic states” would be better?</w:t>
+        <w:t xml:space="preserve">Would it be better to just say “histone marks”? Because that’s what most of these analyses really are, aside from </w:t>
+      </w:r>
+      <w:proofErr w:type="spellStart"/>
+      <w:r>
+        <w:t>chromHMM</w:t>
+      </w:r>
+      <w:proofErr w:type="spellEnd"/>
+      <w:r>
+        <w:t>—or perhaps “epigenetic states” would be better?</w:t>
       </w:r>
     </w:p>
   </w:comment>
@@ -6094,7 +7537,15 @@
         <w:annotationRef/>
       </w:r>
       <w:r>
-        <w:t>Is it better to just say “we used a custom weighting scheme (see methods) to assign chromHMM states to each individual Hi-C locus”?</w:t>
+        <w:t xml:space="preserve">Is it better to just say “we used a custom weighting scheme (see methods) to assign </w:t>
+      </w:r>
+      <w:proofErr w:type="spellStart"/>
+      <w:r>
+        <w:t>chromHMM</w:t>
+      </w:r>
+      <w:proofErr w:type="spellEnd"/>
+      <w:r>
+        <w:t xml:space="preserve"> states to each individual Hi-C locus”?</w:t>
       </w:r>
     </w:p>
   </w:comment>
@@ -6126,13 +7577,53 @@
         <w:annotationRef/>
       </w:r>
       <w:r>
-        <w:t>We could put in some results after this about individual chromHMM annotations’ overlaps with different classes of Hi-C hits at different FDRs (or perhaps more validly, e.g. for the top 1000 set of DE genes vs. the top 1000 non-DE). Haven’t done so here because those results never looked great/we couldn’t tell a great consistent story with them so far. Scratch work I had for such a paragraph:</w:t>
-      </w:r>
-      <w:r>
-        <w:t xml:space="preserve"> </w:t>
-      </w:r>
-      <w:r>
-        <w:t>As an additional confirmation of these differences in chromHMM states, we examined a number of states in a direct quantitative fashion. Candidates: quies, TX, Het, enh/enhG?</w:t>
+        <w:t xml:space="preserve">We could put in some results after this about individual </w:t>
+      </w:r>
+      <w:proofErr w:type="spellStart"/>
+      <w:r>
+        <w:t>chromHMM</w:t>
+      </w:r>
+      <w:proofErr w:type="spellEnd"/>
+      <w:r>
+        <w:t xml:space="preserve"> annotations’ overlaps with different classes of Hi-C hits at different FDRs (or perhaps more validly, e.g. for the top 1000 set of DE genes vs. the top 1000 non-DE). Haven’t done so here because those results never looked great/we couldn’t tell a great consistent story with them so far. Scratch work I had for such a paragraph:</w:t>
+      </w:r>
+      <w:r>
+        <w:t xml:space="preserve"> </w:t>
+      </w:r>
+      <w:r>
+        <w:t xml:space="preserve">As an additional confirmation of these differences in </w:t>
+      </w:r>
+      <w:proofErr w:type="spellStart"/>
+      <w:r>
+        <w:t>chromHMM</w:t>
+      </w:r>
+      <w:proofErr w:type="spellEnd"/>
+      <w:r>
+        <w:t xml:space="preserve"> states, we examined a number of states in a direct quantitative fashion. Candidates: </w:t>
+      </w:r>
+      <w:proofErr w:type="spellStart"/>
+      <w:r>
+        <w:t>quies</w:t>
+      </w:r>
+      <w:proofErr w:type="spellEnd"/>
+      <w:r>
+        <w:t xml:space="preserve">, TX, Het, </w:t>
+      </w:r>
+      <w:proofErr w:type="spellStart"/>
+      <w:r>
+        <w:t>enh</w:t>
+      </w:r>
+      <w:proofErr w:type="spellEnd"/>
+      <w:r>
+        <w:t>/</w:t>
+      </w:r>
+      <w:proofErr w:type="spellStart"/>
+      <w:r>
+        <w:t>enhG</w:t>
+      </w:r>
+      <w:proofErr w:type="spellEnd"/>
+      <w:r>
+        <w:t>?</w:t>
       </w:r>
     </w:p>
   </w:comment>
@@ -6292,7 +7783,15 @@
         <w:annotationRef/>
       </w:r>
       <w:r>
-        <w:t xml:space="preserve">I say “somewhat” here because, really, both methods use the same paradigm for the linear modeling. But then Athma uses significance category switching and permutations to assess significance, whereas now we’re </w:t>
+        <w:t xml:space="preserve">I say “somewhat” here because, really, both methods use the same paradigm for the linear modeling. But then </w:t>
+      </w:r>
+      <w:proofErr w:type="spellStart"/>
+      <w:r>
+        <w:t>Athma</w:t>
+      </w:r>
+      <w:proofErr w:type="spellEnd"/>
+      <w:r>
+        <w:t xml:space="preserve"> uses significance category switching and permutations to assess significance, whereas now we’re </w:t>
       </w:r>
     </w:p>
   </w:comment>
@@ -6340,7 +7839,23 @@
         <w:annotationRef/>
       </w:r>
       <w:r>
-        <w:t>Could put something in before this about the difficulties with quantitatively assessing differences in BP overlap amongst the different Hi-C contact sets in the chromHMM data, due to the differences in peak sizes/grain of salt that chromHMM is</w:t>
+        <w:t xml:space="preserve">Could put something in before this about the difficulties with quantitatively assessing differences in BP overlap amongst the different Hi-C contact sets in the </w:t>
+      </w:r>
+      <w:proofErr w:type="spellStart"/>
+      <w:r>
+        <w:t>chromHMM</w:t>
+      </w:r>
+      <w:proofErr w:type="spellEnd"/>
+      <w:r>
+        <w:t xml:space="preserve"> data, due to the differences in peak sizes/grain of salt that </w:t>
+      </w:r>
+      <w:proofErr w:type="spellStart"/>
+      <w:r>
+        <w:t>chromHMM</w:t>
+      </w:r>
+      <w:proofErr w:type="spellEnd"/>
+      <w:r>
+        <w:t xml:space="preserve"> is</w:t>
       </w:r>
     </w:p>
   </w:comment>
@@ -7103,6 +8618,7 @@
   <w:style w:type="character" w:default="1" w:styleId="DefaultParagraphFont">
     <w:name w:val="Default Paragraph Font"/>
     <w:uiPriority w:val="1"/>
+    <w:semiHidden/>
     <w:unhideWhenUsed/>
   </w:style>
   <w:style w:type="table" w:default="1" w:styleId="TableNormal">

</xml_diff>